<commit_message>
Riesgos, documeto actualizado con objetivos, alcance, diagrama de estados descripción sistema, legados etc. Modificación de la tabla de plan de trabajo
</commit_message>
<xml_diff>
--- a/CSOF5303 Proyecto 3/Ciclo1/0923DocumentoCiclo1.docx
+++ b/CSOF5303 Proyecto 3/Ciclo1/0923DocumentoCiclo1.docx
@@ -13466,25 +13466,7 @@
           <w:sz w:val="22"/>
           <w:szCs w:val="22"/>
         </w:rPr>
-        <w:t xml:space="preserve">Para realizar la estimación se toma como referencia la estimación para desarrollo en C++ de </w:t>
-      </w:r>
-      <w:proofErr w:type="gramStart"/>
-      <w:r>
-        <w:rPr>
-          <w:rFonts w:asciiTheme="minorHAnsi" w:hAnsiTheme="minorHAnsi" w:cstheme="minorHAnsi"/>
-          <w:sz w:val="22"/>
-          <w:szCs w:val="22"/>
-        </w:rPr>
-        <w:t>Humphrey ,</w:t>
-      </w:r>
-      <w:proofErr w:type="gramEnd"/>
-      <w:r>
-        <w:rPr>
-          <w:rFonts w:asciiTheme="minorHAnsi" w:hAnsiTheme="minorHAnsi" w:cstheme="minorHAnsi"/>
-          <w:sz w:val="22"/>
-          <w:szCs w:val="22"/>
-        </w:rPr>
-        <w:t xml:space="preserve"> mostrada en la siguiente tabla, se realiza la estimación del total de tiempo requerido para la implementación del ciclo 1. </w:t>
+        <w:t xml:space="preserve">Para realizar la estimación se toma como referencia la estimación para desarrollo en C++ de Humphrey , mostrada en la siguiente tabla, se realiza la estimación del total de tiempo requerido para la implementación del ciclo 1. </w:t>
       </w:r>
     </w:p>
     <w:p>
@@ -23472,23 +23454,13 @@
         </w:rPr>
         <w:t>LOC Proyectadas:</w:t>
       </w:r>
-      <w:proofErr w:type="gramStart"/>
       <w:r>
         <w:rPr>
           <w:rFonts w:asciiTheme="minorHAnsi" w:hAnsiTheme="minorHAnsi" w:cstheme="minorHAnsi"/>
           <w:sz w:val="22"/>
           <w:szCs w:val="22"/>
         </w:rPr>
-        <w:t>  265,9</w:t>
-      </w:r>
-      <w:proofErr w:type="gramEnd"/>
-      <w:r>
-        <w:rPr>
-          <w:rFonts w:asciiTheme="minorHAnsi" w:hAnsiTheme="minorHAnsi" w:cstheme="minorHAnsi"/>
-          <w:sz w:val="22"/>
-          <w:szCs w:val="22"/>
-        </w:rPr>
-        <w:t xml:space="preserve"> + 113,8 + 154,93 + 154,93 = 689,56 LOC </w:t>
+        <w:t xml:space="preserve">  265,9 + 113,8 + 154,93 + 154,93 = 689,56 LOC </w:t>
       </w:r>
     </w:p>
     <w:p>
@@ -23509,23 +23481,13 @@
         </w:rPr>
         <w:t>Productividad Promedio:</w:t>
       </w:r>
-      <w:proofErr w:type="gramStart"/>
       <w:r>
         <w:rPr>
           <w:rFonts w:asciiTheme="minorHAnsi" w:hAnsiTheme="minorHAnsi" w:cstheme="minorHAnsi"/>
           <w:sz w:val="22"/>
           <w:szCs w:val="22"/>
         </w:rPr>
-        <w:t>  22,19</w:t>
-      </w:r>
-      <w:proofErr w:type="gramEnd"/>
-      <w:r>
-        <w:rPr>
-          <w:rFonts w:asciiTheme="minorHAnsi" w:hAnsiTheme="minorHAnsi" w:cstheme="minorHAnsi"/>
-          <w:sz w:val="22"/>
-          <w:szCs w:val="22"/>
-        </w:rPr>
-        <w:t xml:space="preserve"> LOC/Hora </w:t>
+        <w:t xml:space="preserve">  22,19 LOC/Hora </w:t>
       </w:r>
     </w:p>
     <w:p>
@@ -24739,10 +24701,7 @@
         <w:tblLook w:val="04A0"/>
       </w:tblPr>
       <w:tblGrid>
-        <w:gridCol w:w="3402"/>
-        <w:gridCol w:w="1418"/>
-        <w:gridCol w:w="3402"/>
-        <w:gridCol w:w="1418"/>
+        <w:gridCol w:w="9640"/>
       </w:tblGrid>
       <w:tr>
         <w:trPr>
@@ -24751,7 +24710,7 @@
         </w:trPr>
         <w:tc>
           <w:tcPr>
-            <w:tcW w:w="3402" w:type="dxa"/>
+            <w:tcW w:w="9640" w:type="dxa"/>
             <w:shd w:val="clear" w:color="auto" w:fill="B8CCE4" w:themeFill="accent1" w:themeFillTint="66"/>
             <w:vAlign w:val="center"/>
             <w:hideMark/>
@@ -24770,76 +24729,43 @@
                 <w:b/>
                 <w:szCs w:val="22"/>
               </w:rPr>
-              <w:t>Id</w:t>
-            </w:r>
-          </w:p>
-        </w:tc>
-        <w:tc>
-          <w:tcPr>
-            <w:tcW w:w="1418" w:type="dxa"/>
-            <w:vAlign w:val="center"/>
-            <w:hideMark/>
-          </w:tcPr>
-          <w:p>
-            <w:pPr>
-              <w:rPr>
-                <w:rFonts w:asciiTheme="minorHAnsi" w:hAnsiTheme="minorHAnsi" w:cstheme="minorHAnsi"/>
-                <w:szCs w:val="22"/>
-              </w:rPr>
-            </w:pPr>
-            <w:r>
-              <w:rPr>
-                <w:rFonts w:asciiTheme="minorHAnsi" w:hAnsiTheme="minorHAnsi" w:cstheme="minorHAnsi"/>
-                <w:szCs w:val="22"/>
-              </w:rPr>
-              <w:t>RA21</w:t>
-            </w:r>
-          </w:p>
-        </w:tc>
-        <w:tc>
-          <w:tcPr>
-            <w:tcW w:w="3402" w:type="dxa"/>
-            <w:shd w:val="clear" w:color="auto" w:fill="B8CCE4" w:themeFill="accent1" w:themeFillTint="66"/>
-            <w:vAlign w:val="center"/>
-            <w:hideMark/>
-          </w:tcPr>
-          <w:p>
-            <w:pPr>
-              <w:rPr>
-                <w:rFonts w:asciiTheme="minorHAnsi" w:hAnsiTheme="minorHAnsi" w:cstheme="minorHAnsi"/>
-                <w:b/>
-                <w:szCs w:val="22"/>
-              </w:rPr>
-            </w:pPr>
-            <w:r>
-              <w:rPr>
-                <w:rFonts w:asciiTheme="minorHAnsi" w:hAnsiTheme="minorHAnsi" w:cstheme="minorHAnsi"/>
-                <w:b/>
-                <w:szCs w:val="22"/>
-              </w:rPr>
-              <w:t>Prioridad</w:t>
-            </w:r>
-          </w:p>
-        </w:tc>
-        <w:tc>
-          <w:tcPr>
-            <w:tcW w:w="1418" w:type="dxa"/>
-            <w:vAlign w:val="center"/>
-            <w:hideMark/>
-          </w:tcPr>
-          <w:p>
-            <w:pPr>
-              <w:rPr>
-                <w:rFonts w:asciiTheme="minorHAnsi" w:hAnsiTheme="minorHAnsi" w:cstheme="minorHAnsi"/>
-                <w:szCs w:val="22"/>
-              </w:rPr>
-            </w:pPr>
-            <w:r>
-              <w:rPr>
-                <w:rFonts w:asciiTheme="minorHAnsi" w:hAnsiTheme="minorHAnsi" w:cstheme="minorHAnsi"/>
-                <w:szCs w:val="22"/>
-              </w:rPr>
-              <w:t>Alto</w:t>
+              <w:t>Riesgo</w:t>
+            </w:r>
+            <w:r>
+              <w:rPr>
+                <w:rFonts w:asciiTheme="minorHAnsi" w:hAnsiTheme="minorHAnsi" w:cstheme="minorHAnsi"/>
+                <w:b/>
+                <w:szCs w:val="22"/>
+              </w:rPr>
+              <w:t xml:space="preserve"> 1</w:t>
+            </w:r>
+          </w:p>
+        </w:tc>
+      </w:tr>
+      <w:tr>
+        <w:trPr>
+          <w:trHeight w:val="484"/>
+          <w:jc w:val="center"/>
+        </w:trPr>
+        <w:tc>
+          <w:tcPr>
+            <w:tcW w:w="9640" w:type="dxa"/>
+            <w:vAlign w:val="center"/>
+            <w:hideMark/>
+          </w:tcPr>
+          <w:p>
+            <w:pPr>
+              <w:rPr>
+                <w:rFonts w:asciiTheme="minorHAnsi" w:hAnsiTheme="minorHAnsi" w:cstheme="minorHAnsi"/>
+                <w:szCs w:val="22"/>
+              </w:rPr>
+            </w:pPr>
+            <w:r>
+              <w:rPr>
+                <w:rFonts w:asciiTheme="minorHAnsi" w:hAnsiTheme="minorHAnsi" w:cstheme="minorHAnsi"/>
+                <w:szCs w:val="22"/>
+              </w:rPr>
+              <w:t>Limitaciones de la plataforma tecnológica e inconvenientes recurrentes de la misma hicieron que el proceso de desarrollo fuera lento</w:t>
             </w:r>
           </w:p>
         </w:tc>
@@ -24851,7 +24777,7 @@
         </w:trPr>
         <w:tc>
           <w:tcPr>
-            <w:tcW w:w="3402" w:type="dxa"/>
+            <w:tcW w:w="9640" w:type="dxa"/>
             <w:shd w:val="clear" w:color="auto" w:fill="B8CCE4" w:themeFill="accent1" w:themeFillTint="66"/>
             <w:vAlign w:val="center"/>
             <w:hideMark/>
@@ -24870,76 +24796,51 @@
                 <w:b/>
                 <w:szCs w:val="22"/>
               </w:rPr>
-              <w:t>Nivel de Impacto</w:t>
-            </w:r>
-          </w:p>
-        </w:tc>
-        <w:tc>
-          <w:tcPr>
-            <w:tcW w:w="1418" w:type="dxa"/>
-            <w:vAlign w:val="center"/>
-            <w:hideMark/>
-          </w:tcPr>
-          <w:p>
-            <w:pPr>
-              <w:rPr>
-                <w:rFonts w:asciiTheme="minorHAnsi" w:hAnsiTheme="minorHAnsi" w:cstheme="minorHAnsi"/>
-                <w:szCs w:val="22"/>
-              </w:rPr>
-            </w:pPr>
-            <w:r>
-              <w:rPr>
-                <w:rFonts w:asciiTheme="minorHAnsi" w:hAnsiTheme="minorHAnsi" w:cstheme="minorHAnsi"/>
-                <w:szCs w:val="22"/>
-              </w:rPr>
-              <w:t>Alto</w:t>
-            </w:r>
-          </w:p>
-        </w:tc>
-        <w:tc>
-          <w:tcPr>
-            <w:tcW w:w="3402" w:type="dxa"/>
-            <w:shd w:val="clear" w:color="auto" w:fill="B8CCE4" w:themeFill="accent1" w:themeFillTint="66"/>
-            <w:vAlign w:val="center"/>
-            <w:hideMark/>
-          </w:tcPr>
-          <w:p>
-            <w:pPr>
-              <w:rPr>
-                <w:rFonts w:asciiTheme="minorHAnsi" w:hAnsiTheme="minorHAnsi" w:cstheme="minorHAnsi"/>
-                <w:b/>
-                <w:szCs w:val="22"/>
-              </w:rPr>
-            </w:pPr>
-            <w:r>
-              <w:rPr>
-                <w:rFonts w:asciiTheme="minorHAnsi" w:hAnsiTheme="minorHAnsi" w:cstheme="minorHAnsi"/>
-                <w:b/>
-                <w:szCs w:val="22"/>
-              </w:rPr>
-              <w:t>Probabilidad</w:t>
-            </w:r>
-          </w:p>
-        </w:tc>
-        <w:tc>
-          <w:tcPr>
-            <w:tcW w:w="1418" w:type="dxa"/>
-            <w:vAlign w:val="center"/>
-            <w:hideMark/>
-          </w:tcPr>
-          <w:p>
-            <w:pPr>
-              <w:rPr>
-                <w:rFonts w:asciiTheme="minorHAnsi" w:hAnsiTheme="minorHAnsi" w:cstheme="minorHAnsi"/>
-                <w:szCs w:val="22"/>
-              </w:rPr>
-            </w:pPr>
-            <w:r>
-              <w:rPr>
-                <w:rFonts w:asciiTheme="minorHAnsi" w:hAnsiTheme="minorHAnsi" w:cstheme="minorHAnsi"/>
-                <w:szCs w:val="22"/>
-              </w:rPr>
-              <w:t>Alta</w:t>
+              <w:t>Descripción y Explicación</w:t>
+            </w:r>
+          </w:p>
+        </w:tc>
+      </w:tr>
+      <w:tr>
+        <w:trPr>
+          <w:trHeight w:val="484"/>
+          <w:jc w:val="center"/>
+        </w:trPr>
+        <w:tc>
+          <w:tcPr>
+            <w:tcW w:w="9640" w:type="dxa"/>
+            <w:vAlign w:val="center"/>
+            <w:hideMark/>
+          </w:tcPr>
+          <w:p>
+            <w:pPr>
+              <w:rPr>
+                <w:rFonts w:asciiTheme="minorHAnsi" w:hAnsiTheme="minorHAnsi" w:cstheme="minorHAnsi"/>
+                <w:szCs w:val="22"/>
+              </w:rPr>
+            </w:pPr>
+            <w:r>
+              <w:rPr>
+                <w:rFonts w:asciiTheme="minorHAnsi" w:hAnsiTheme="minorHAnsi" w:cstheme="minorHAnsi"/>
+                <w:szCs w:val="22"/>
+              </w:rPr>
+              <w:t xml:space="preserve">Debido a la infraestructura actual donde se encuentra desplegado el </w:t>
+            </w:r>
+            <w:proofErr w:type="spellStart"/>
+            <w:r>
+              <w:rPr>
+                <w:rFonts w:asciiTheme="minorHAnsi" w:hAnsiTheme="minorHAnsi" w:cstheme="minorHAnsi"/>
+                <w:szCs w:val="22"/>
+              </w:rPr>
+              <w:t>marketplace</w:t>
+            </w:r>
+            <w:proofErr w:type="spellEnd"/>
+            <w:r>
+              <w:rPr>
+                <w:rFonts w:asciiTheme="minorHAnsi" w:hAnsiTheme="minorHAnsi" w:cstheme="minorHAnsi"/>
+                <w:szCs w:val="22"/>
+              </w:rPr>
+              <w:t>, se pueden presentar situaciones de bloqueos de máquina y situaciones de procesos muy lentos.</w:t>
             </w:r>
           </w:p>
         </w:tc>
@@ -24952,145 +24853,6 @@
         <w:tc>
           <w:tcPr>
             <w:tcW w:w="9640" w:type="dxa"/>
-            <w:gridSpan w:val="4"/>
-            <w:shd w:val="clear" w:color="auto" w:fill="B8CCE4" w:themeFill="accent1" w:themeFillTint="66"/>
-            <w:vAlign w:val="center"/>
-            <w:hideMark/>
-          </w:tcPr>
-          <w:p>
-            <w:pPr>
-              <w:rPr>
-                <w:rFonts w:asciiTheme="minorHAnsi" w:hAnsiTheme="minorHAnsi" w:cstheme="minorHAnsi"/>
-                <w:b/>
-                <w:szCs w:val="22"/>
-              </w:rPr>
-            </w:pPr>
-            <w:r>
-              <w:rPr>
-                <w:rFonts w:asciiTheme="minorHAnsi" w:hAnsiTheme="minorHAnsi" w:cstheme="minorHAnsi"/>
-                <w:b/>
-                <w:szCs w:val="22"/>
-              </w:rPr>
-              <w:t>Riesgo</w:t>
-            </w:r>
-          </w:p>
-        </w:tc>
-      </w:tr>
-      <w:tr>
-        <w:trPr>
-          <w:trHeight w:val="484"/>
-          <w:jc w:val="center"/>
-        </w:trPr>
-        <w:tc>
-          <w:tcPr>
-            <w:tcW w:w="9640" w:type="dxa"/>
-            <w:gridSpan w:val="4"/>
-            <w:vAlign w:val="center"/>
-            <w:hideMark/>
-          </w:tcPr>
-          <w:p>
-            <w:pPr>
-              <w:rPr>
-                <w:rFonts w:asciiTheme="minorHAnsi" w:hAnsiTheme="minorHAnsi" w:cstheme="minorHAnsi"/>
-                <w:szCs w:val="22"/>
-              </w:rPr>
-            </w:pPr>
-            <w:r>
-              <w:rPr>
-                <w:rFonts w:asciiTheme="minorHAnsi" w:hAnsiTheme="minorHAnsi" w:cstheme="minorHAnsi"/>
-                <w:szCs w:val="22"/>
-              </w:rPr>
-              <w:t>Limitaciones de la plataforma tecnológica e inconvenientes recurrentes de la misma hicieron que el proceso de desarrollo fuera lento</w:t>
-            </w:r>
-          </w:p>
-        </w:tc>
-      </w:tr>
-      <w:tr>
-        <w:trPr>
-          <w:trHeight w:val="242"/>
-          <w:jc w:val="center"/>
-        </w:trPr>
-        <w:tc>
-          <w:tcPr>
-            <w:tcW w:w="9640" w:type="dxa"/>
-            <w:gridSpan w:val="4"/>
-            <w:shd w:val="clear" w:color="auto" w:fill="B8CCE4" w:themeFill="accent1" w:themeFillTint="66"/>
-            <w:vAlign w:val="center"/>
-            <w:hideMark/>
-          </w:tcPr>
-          <w:p>
-            <w:pPr>
-              <w:rPr>
-                <w:rFonts w:asciiTheme="minorHAnsi" w:hAnsiTheme="minorHAnsi" w:cstheme="minorHAnsi"/>
-                <w:b/>
-                <w:szCs w:val="22"/>
-              </w:rPr>
-            </w:pPr>
-            <w:r>
-              <w:rPr>
-                <w:rFonts w:asciiTheme="minorHAnsi" w:hAnsiTheme="minorHAnsi" w:cstheme="minorHAnsi"/>
-                <w:b/>
-                <w:szCs w:val="22"/>
-              </w:rPr>
-              <w:t>Descripción y Explicación</w:t>
-            </w:r>
-          </w:p>
-        </w:tc>
-      </w:tr>
-      <w:tr>
-        <w:trPr>
-          <w:trHeight w:val="484"/>
-          <w:jc w:val="center"/>
-        </w:trPr>
-        <w:tc>
-          <w:tcPr>
-            <w:tcW w:w="9640" w:type="dxa"/>
-            <w:gridSpan w:val="4"/>
-            <w:vAlign w:val="center"/>
-            <w:hideMark/>
-          </w:tcPr>
-          <w:p>
-            <w:pPr>
-              <w:rPr>
-                <w:rFonts w:asciiTheme="minorHAnsi" w:hAnsiTheme="minorHAnsi" w:cstheme="minorHAnsi"/>
-                <w:szCs w:val="22"/>
-              </w:rPr>
-            </w:pPr>
-            <w:r>
-              <w:rPr>
-                <w:rFonts w:asciiTheme="minorHAnsi" w:hAnsiTheme="minorHAnsi" w:cstheme="minorHAnsi"/>
-                <w:szCs w:val="22"/>
-              </w:rPr>
-              <w:t xml:space="preserve">Debido a la infraestructura actual donde se encuentra desplegado el </w:t>
-            </w:r>
-            <w:proofErr w:type="spellStart"/>
-            <w:r>
-              <w:rPr>
-                <w:rFonts w:asciiTheme="minorHAnsi" w:hAnsiTheme="minorHAnsi" w:cstheme="minorHAnsi"/>
-                <w:szCs w:val="22"/>
-              </w:rPr>
-              <w:t>marketplace</w:t>
-            </w:r>
-            <w:proofErr w:type="spellEnd"/>
-            <w:r>
-              <w:rPr>
-                <w:rFonts w:asciiTheme="minorHAnsi" w:hAnsiTheme="minorHAnsi" w:cstheme="minorHAnsi"/>
-                <w:szCs w:val="22"/>
-              </w:rPr>
-              <w:t>, se pueden presentar situaciones de bloqueos de máquina y situaciones de procesos muy lentos.</w:t>
-            </w:r>
-          </w:p>
-        </w:tc>
-      </w:tr>
-      <w:tr>
-        <w:trPr>
-          <w:trHeight w:val="242"/>
-          <w:jc w:val="center"/>
-        </w:trPr>
-        <w:tc>
-          <w:tcPr>
-            <w:tcW w:w="9640" w:type="dxa"/>
-            <w:gridSpan w:val="4"/>
             <w:shd w:val="clear" w:color="auto" w:fill="B8CCE4" w:themeFill="accent1" w:themeFillTint="66"/>
             <w:vAlign w:val="center"/>
             <w:hideMark/>
@@ -25122,7 +24884,6 @@
         <w:tc>
           <w:tcPr>
             <w:tcW w:w="9640" w:type="dxa"/>
-            <w:gridSpan w:val="4"/>
             <w:vAlign w:val="center"/>
             <w:hideMark/>
           </w:tcPr>
@@ -25278,10 +25039,7 @@
         <w:tblLook w:val="04A0"/>
       </w:tblPr>
       <w:tblGrid>
-        <w:gridCol w:w="3402"/>
-        <w:gridCol w:w="1418"/>
-        <w:gridCol w:w="3402"/>
-        <w:gridCol w:w="1418"/>
+        <w:gridCol w:w="9640"/>
       </w:tblGrid>
       <w:tr>
         <w:trPr>
@@ -25290,7 +25048,7 @@
         </w:trPr>
         <w:tc>
           <w:tcPr>
-            <w:tcW w:w="3402" w:type="dxa"/>
+            <w:tcW w:w="9640" w:type="dxa"/>
             <w:shd w:val="clear" w:color="auto" w:fill="B8CCE4" w:themeFill="accent1" w:themeFillTint="66"/>
             <w:vAlign w:val="center"/>
             <w:hideMark/>
@@ -25309,63 +25067,38 @@
                 <w:b/>
                 <w:szCs w:val="22"/>
               </w:rPr>
-              <w:t>Id</w:t>
-            </w:r>
-          </w:p>
-        </w:tc>
-        <w:tc>
-          <w:tcPr>
-            <w:tcW w:w="1418" w:type="dxa"/>
-            <w:vAlign w:val="center"/>
-            <w:hideMark/>
-          </w:tcPr>
-          <w:p>
-            <w:pPr>
-              <w:rPr>
-                <w:rFonts w:asciiTheme="minorHAnsi" w:hAnsiTheme="minorHAnsi" w:cstheme="minorHAnsi"/>
-                <w:szCs w:val="22"/>
-              </w:rPr>
-            </w:pPr>
-          </w:p>
-        </w:tc>
-        <w:tc>
-          <w:tcPr>
-            <w:tcW w:w="3402" w:type="dxa"/>
-            <w:shd w:val="clear" w:color="auto" w:fill="B8CCE4" w:themeFill="accent1" w:themeFillTint="66"/>
-            <w:vAlign w:val="center"/>
-            <w:hideMark/>
-          </w:tcPr>
-          <w:p>
-            <w:pPr>
-              <w:rPr>
-                <w:rFonts w:asciiTheme="minorHAnsi" w:hAnsiTheme="minorHAnsi" w:cstheme="minorHAnsi"/>
-                <w:b/>
-                <w:szCs w:val="22"/>
-              </w:rPr>
-            </w:pPr>
-            <w:r>
-              <w:rPr>
-                <w:rFonts w:asciiTheme="minorHAnsi" w:hAnsiTheme="minorHAnsi" w:cstheme="minorHAnsi"/>
-                <w:b/>
-                <w:szCs w:val="22"/>
-              </w:rPr>
-              <w:t>Prioridad</w:t>
-            </w:r>
-          </w:p>
-        </w:tc>
-        <w:tc>
-          <w:tcPr>
-            <w:tcW w:w="1418" w:type="dxa"/>
-            <w:vAlign w:val="center"/>
-            <w:hideMark/>
-          </w:tcPr>
-          <w:p>
-            <w:pPr>
-              <w:rPr>
-                <w:rFonts w:asciiTheme="minorHAnsi" w:hAnsiTheme="minorHAnsi" w:cstheme="minorHAnsi"/>
-                <w:szCs w:val="22"/>
-              </w:rPr>
-            </w:pPr>
+              <w:t>Riesgo</w:t>
+            </w:r>
+          </w:p>
+        </w:tc>
+      </w:tr>
+      <w:tr>
+        <w:trPr>
+          <w:trHeight w:val="42"/>
+          <w:jc w:val="center"/>
+        </w:trPr>
+        <w:tc>
+          <w:tcPr>
+            <w:tcW w:w="9640" w:type="dxa"/>
+            <w:vAlign w:val="center"/>
+            <w:hideMark/>
+          </w:tcPr>
+          <w:p>
+            <w:pPr>
+              <w:rPr>
+                <w:rFonts w:asciiTheme="minorHAnsi" w:hAnsiTheme="minorHAnsi" w:cstheme="minorHAnsi"/>
+                <w:szCs w:val="22"/>
+              </w:rPr>
+            </w:pPr>
+            <w:r>
+              <w:rPr>
+                <w:rStyle w:val="apple-style-span"/>
+                <w:rFonts w:asciiTheme="minorHAnsi" w:hAnsiTheme="minorHAnsi" w:cstheme="minorHAnsi"/>
+                <w:color w:val="333333"/>
+                <w:shd w:val="clear" w:color="auto" w:fill="FFFFFF"/>
+              </w:rPr>
+              <w:t>Todos los componentes individuales pasaron sus pruebas, pero el sistema integrado falló.</w:t>
+            </w:r>
           </w:p>
         </w:tc>
       </w:tr>
@@ -25376,7 +25109,7 @@
         </w:trPr>
         <w:tc>
           <w:tcPr>
-            <w:tcW w:w="3402" w:type="dxa"/>
+            <w:tcW w:w="9640" w:type="dxa"/>
             <w:shd w:val="clear" w:color="auto" w:fill="B8CCE4" w:themeFill="accent1" w:themeFillTint="66"/>
             <w:vAlign w:val="center"/>
             <w:hideMark/>
@@ -25395,63 +25128,78 @@
                 <w:b/>
                 <w:szCs w:val="22"/>
               </w:rPr>
-              <w:t>Nivel de Impacto</w:t>
-            </w:r>
-          </w:p>
-        </w:tc>
-        <w:tc>
-          <w:tcPr>
-            <w:tcW w:w="1418" w:type="dxa"/>
-            <w:vAlign w:val="center"/>
-            <w:hideMark/>
-          </w:tcPr>
-          <w:p>
-            <w:pPr>
-              <w:rPr>
-                <w:rFonts w:asciiTheme="minorHAnsi" w:hAnsiTheme="minorHAnsi" w:cstheme="minorHAnsi"/>
-                <w:szCs w:val="22"/>
-              </w:rPr>
-            </w:pPr>
-          </w:p>
-        </w:tc>
-        <w:tc>
-          <w:tcPr>
-            <w:tcW w:w="3402" w:type="dxa"/>
-            <w:shd w:val="clear" w:color="auto" w:fill="B8CCE4" w:themeFill="accent1" w:themeFillTint="66"/>
-            <w:vAlign w:val="center"/>
-            <w:hideMark/>
-          </w:tcPr>
-          <w:p>
-            <w:pPr>
-              <w:rPr>
-                <w:rFonts w:asciiTheme="minorHAnsi" w:hAnsiTheme="minorHAnsi" w:cstheme="minorHAnsi"/>
-                <w:b/>
-                <w:szCs w:val="22"/>
-              </w:rPr>
-            </w:pPr>
-            <w:r>
-              <w:rPr>
-                <w:rFonts w:asciiTheme="minorHAnsi" w:hAnsiTheme="minorHAnsi" w:cstheme="minorHAnsi"/>
-                <w:b/>
-                <w:szCs w:val="22"/>
-              </w:rPr>
-              <w:t>Probabilidad</w:t>
-            </w:r>
-          </w:p>
-        </w:tc>
-        <w:tc>
-          <w:tcPr>
-            <w:tcW w:w="1418" w:type="dxa"/>
-            <w:vAlign w:val="center"/>
-            <w:hideMark/>
-          </w:tcPr>
-          <w:p>
-            <w:pPr>
-              <w:rPr>
-                <w:rFonts w:asciiTheme="minorHAnsi" w:hAnsiTheme="minorHAnsi" w:cstheme="minorHAnsi"/>
-                <w:szCs w:val="22"/>
-              </w:rPr>
-            </w:pPr>
+              <w:t>Descripción y Explicación</w:t>
+            </w:r>
+          </w:p>
+        </w:tc>
+      </w:tr>
+      <w:tr>
+        <w:trPr>
+          <w:trHeight w:val="42"/>
+          <w:jc w:val="center"/>
+        </w:trPr>
+        <w:tc>
+          <w:tcPr>
+            <w:tcW w:w="9640" w:type="dxa"/>
+            <w:vAlign w:val="center"/>
+            <w:hideMark/>
+          </w:tcPr>
+          <w:p>
+            <w:pPr>
+              <w:rPr>
+                <w:rFonts w:asciiTheme="minorHAnsi" w:hAnsiTheme="minorHAnsi" w:cstheme="minorHAnsi"/>
+                <w:szCs w:val="22"/>
+              </w:rPr>
+            </w:pPr>
+            <w:r>
+              <w:rPr>
+                <w:rStyle w:val="apple-style-span"/>
+                <w:rFonts w:asciiTheme="minorHAnsi" w:hAnsiTheme="minorHAnsi" w:cstheme="minorHAnsi"/>
+                <w:color w:val="333333"/>
+                <w:shd w:val="clear" w:color="auto" w:fill="FFFFFF"/>
+              </w:rPr>
+              <w:t xml:space="preserve">Debido a la gran cantidad de sistemas que se encuentran funcionando actualmente en el </w:t>
+            </w:r>
+            <w:proofErr w:type="spellStart"/>
+            <w:r>
+              <w:rPr>
+                <w:rStyle w:val="apple-style-span"/>
+                <w:rFonts w:asciiTheme="minorHAnsi" w:hAnsiTheme="minorHAnsi" w:cstheme="minorHAnsi"/>
+                <w:color w:val="333333"/>
+                <w:shd w:val="clear" w:color="auto" w:fill="FFFFFF"/>
+              </w:rPr>
+              <w:t>marketplace</w:t>
+            </w:r>
+            <w:proofErr w:type="spellEnd"/>
+            <w:r>
+              <w:rPr>
+                <w:rStyle w:val="apple-style-span"/>
+                <w:rFonts w:asciiTheme="minorHAnsi" w:hAnsiTheme="minorHAnsi" w:cstheme="minorHAnsi"/>
+                <w:color w:val="333333"/>
+                <w:shd w:val="clear" w:color="auto" w:fill="FFFFFF"/>
+              </w:rPr>
+              <w:t xml:space="preserve"> de los </w:t>
+            </w:r>
+            <w:proofErr w:type="spellStart"/>
+            <w:r>
+              <w:rPr>
+                <w:rStyle w:val="apple-style-span"/>
+                <w:rFonts w:asciiTheme="minorHAnsi" w:hAnsiTheme="minorHAnsi" w:cstheme="minorHAnsi"/>
+                <w:color w:val="333333"/>
+                <w:shd w:val="clear" w:color="auto" w:fill="FFFFFF"/>
+              </w:rPr>
+              <w:t>alpes</w:t>
+            </w:r>
+            <w:proofErr w:type="spellEnd"/>
+            <w:r>
+              <w:rPr>
+                <w:rStyle w:val="apple-style-span"/>
+                <w:rFonts w:asciiTheme="minorHAnsi" w:hAnsiTheme="minorHAnsi" w:cstheme="minorHAnsi"/>
+                <w:color w:val="333333"/>
+                <w:shd w:val="clear" w:color="auto" w:fill="FFFFFF"/>
+              </w:rPr>
+              <w:t>, es muy probable que al realizar una modificación de alguno de ellos se corre un gran riesgo de que la integración no sea tan transparente como se quisiera.</w:t>
+            </w:r>
           </w:p>
         </w:tc>
       </w:tr>
@@ -25463,7 +25211,6 @@
         <w:tc>
           <w:tcPr>
             <w:tcW w:w="9640" w:type="dxa"/>
-            <w:gridSpan w:val="4"/>
             <w:shd w:val="clear" w:color="auto" w:fill="B8CCE4" w:themeFill="accent1" w:themeFillTint="66"/>
             <w:vAlign w:val="center"/>
             <w:hideMark/>
@@ -25482,7 +25229,7 @@
                 <w:b/>
                 <w:szCs w:val="22"/>
               </w:rPr>
-              <w:t>Riesgo</w:t>
+              <w:t>Planes de Mitigación</w:t>
             </w:r>
           </w:p>
         </w:tc>
@@ -25495,115 +25242,6 @@
         <w:tc>
           <w:tcPr>
             <w:tcW w:w="9640" w:type="dxa"/>
-            <w:gridSpan w:val="4"/>
-            <w:vAlign w:val="center"/>
-            <w:hideMark/>
-          </w:tcPr>
-          <w:p>
-            <w:pPr>
-              <w:rPr>
-                <w:rFonts w:asciiTheme="minorHAnsi" w:hAnsiTheme="minorHAnsi" w:cstheme="minorHAnsi"/>
-                <w:szCs w:val="22"/>
-              </w:rPr>
-            </w:pPr>
-          </w:p>
-        </w:tc>
-      </w:tr>
-      <w:tr>
-        <w:trPr>
-          <w:trHeight w:val="242"/>
-          <w:jc w:val="center"/>
-        </w:trPr>
-        <w:tc>
-          <w:tcPr>
-            <w:tcW w:w="9640" w:type="dxa"/>
-            <w:gridSpan w:val="4"/>
-            <w:shd w:val="clear" w:color="auto" w:fill="B8CCE4" w:themeFill="accent1" w:themeFillTint="66"/>
-            <w:vAlign w:val="center"/>
-            <w:hideMark/>
-          </w:tcPr>
-          <w:p>
-            <w:pPr>
-              <w:rPr>
-                <w:rFonts w:asciiTheme="minorHAnsi" w:hAnsiTheme="minorHAnsi" w:cstheme="minorHAnsi"/>
-                <w:b/>
-                <w:szCs w:val="22"/>
-              </w:rPr>
-            </w:pPr>
-            <w:r>
-              <w:rPr>
-                <w:rFonts w:asciiTheme="minorHAnsi" w:hAnsiTheme="minorHAnsi" w:cstheme="minorHAnsi"/>
-                <w:b/>
-                <w:szCs w:val="22"/>
-              </w:rPr>
-              <w:t>Descripción y Explicación</w:t>
-            </w:r>
-          </w:p>
-        </w:tc>
-      </w:tr>
-      <w:tr>
-        <w:trPr>
-          <w:trHeight w:val="42"/>
-          <w:jc w:val="center"/>
-        </w:trPr>
-        <w:tc>
-          <w:tcPr>
-            <w:tcW w:w="9640" w:type="dxa"/>
-            <w:gridSpan w:val="4"/>
-            <w:vAlign w:val="center"/>
-            <w:hideMark/>
-          </w:tcPr>
-          <w:p>
-            <w:pPr>
-              <w:rPr>
-                <w:rFonts w:asciiTheme="minorHAnsi" w:hAnsiTheme="minorHAnsi" w:cstheme="minorHAnsi"/>
-                <w:szCs w:val="22"/>
-              </w:rPr>
-            </w:pPr>
-          </w:p>
-        </w:tc>
-      </w:tr>
-      <w:tr>
-        <w:trPr>
-          <w:trHeight w:val="242"/>
-          <w:jc w:val="center"/>
-        </w:trPr>
-        <w:tc>
-          <w:tcPr>
-            <w:tcW w:w="9640" w:type="dxa"/>
-            <w:gridSpan w:val="4"/>
-            <w:shd w:val="clear" w:color="auto" w:fill="B8CCE4" w:themeFill="accent1" w:themeFillTint="66"/>
-            <w:vAlign w:val="center"/>
-            <w:hideMark/>
-          </w:tcPr>
-          <w:p>
-            <w:pPr>
-              <w:rPr>
-                <w:rFonts w:asciiTheme="minorHAnsi" w:hAnsiTheme="minorHAnsi" w:cstheme="minorHAnsi"/>
-                <w:b/>
-                <w:szCs w:val="22"/>
-              </w:rPr>
-            </w:pPr>
-            <w:r>
-              <w:rPr>
-                <w:rFonts w:asciiTheme="minorHAnsi" w:hAnsiTheme="minorHAnsi" w:cstheme="minorHAnsi"/>
-                <w:b/>
-                <w:szCs w:val="22"/>
-              </w:rPr>
-              <w:t>Planes de Mitigación</w:t>
-            </w:r>
-          </w:p>
-        </w:tc>
-      </w:tr>
-      <w:tr>
-        <w:trPr>
-          <w:trHeight w:val="42"/>
-          <w:jc w:val="center"/>
-        </w:trPr>
-        <w:tc>
-          <w:tcPr>
-            <w:tcW w:w="9640" w:type="dxa"/>
-            <w:gridSpan w:val="4"/>
             <w:vAlign w:val="center"/>
             <w:hideMark/>
           </w:tcPr>
@@ -25612,14 +25250,160 @@
               <w:pStyle w:val="Prrafodelista"/>
               <w:numPr>
                 <w:ilvl w:val="0"/>
-                <w:numId w:val="10"/>
+                <w:numId w:val="15"/>
               </w:numPr>
-              <w:ind w:left="234" w:hanging="234"/>
-              <w:rPr>
-                <w:rFonts w:asciiTheme="minorHAnsi" w:hAnsiTheme="minorHAnsi" w:cstheme="minorHAnsi"/>
-                <w:szCs w:val="22"/>
-              </w:rPr>
-            </w:pPr>
+              <w:rPr>
+                <w:rStyle w:val="apple-converted-space"/>
+                <w:rFonts w:asciiTheme="minorHAnsi" w:hAnsiTheme="minorHAnsi" w:cstheme="minorHAnsi"/>
+                <w:color w:val="333333"/>
+                <w:shd w:val="clear" w:color="auto" w:fill="FFFFFF"/>
+              </w:rPr>
+            </w:pPr>
+            <w:r>
+              <w:rPr>
+                <w:rStyle w:val="apple-style-span"/>
+                <w:rFonts w:asciiTheme="minorHAnsi" w:hAnsiTheme="minorHAnsi" w:cstheme="minorHAnsi"/>
+                <w:color w:val="333333"/>
+                <w:shd w:val="clear" w:color="auto" w:fill="FFFFFF"/>
+              </w:rPr>
+              <w:t>Realizar una reunión extraordinaria que deberá ser programada por la persona que detecte el evento. Esta reunión debe realizarse lo más pronto posible, ya sea personalmente o a través de internet (</w:t>
+            </w:r>
+            <w:proofErr w:type="spellStart"/>
+            <w:r>
+              <w:rPr>
+                <w:rStyle w:val="apple-style-span"/>
+                <w:rFonts w:asciiTheme="minorHAnsi" w:hAnsiTheme="minorHAnsi" w:cstheme="minorHAnsi"/>
+                <w:color w:val="333333"/>
+                <w:shd w:val="clear" w:color="auto" w:fill="FFFFFF"/>
+              </w:rPr>
+              <w:t>skype</w:t>
+            </w:r>
+            <w:proofErr w:type="spellEnd"/>
+            <w:r>
+              <w:rPr>
+                <w:rStyle w:val="apple-style-span"/>
+                <w:rFonts w:asciiTheme="minorHAnsi" w:hAnsiTheme="minorHAnsi" w:cstheme="minorHAnsi"/>
+                <w:color w:val="333333"/>
+                <w:shd w:val="clear" w:color="auto" w:fill="FFFFFF"/>
+              </w:rPr>
+              <w:t xml:space="preserve">, </w:t>
+            </w:r>
+            <w:proofErr w:type="spellStart"/>
+            <w:r>
+              <w:rPr>
+                <w:rStyle w:val="apple-style-span"/>
+                <w:rFonts w:asciiTheme="minorHAnsi" w:hAnsiTheme="minorHAnsi" w:cstheme="minorHAnsi"/>
+                <w:color w:val="333333"/>
+                <w:shd w:val="clear" w:color="auto" w:fill="FFFFFF"/>
+              </w:rPr>
+              <w:t>gtalk</w:t>
+            </w:r>
+            <w:proofErr w:type="spellEnd"/>
+            <w:r>
+              <w:rPr>
+                <w:rStyle w:val="apple-style-span"/>
+                <w:rFonts w:asciiTheme="minorHAnsi" w:hAnsiTheme="minorHAnsi" w:cstheme="minorHAnsi"/>
+                <w:color w:val="333333"/>
+                <w:shd w:val="clear" w:color="auto" w:fill="FFFFFF"/>
+              </w:rPr>
+              <w:t xml:space="preserve">, </w:t>
+            </w:r>
+            <w:proofErr w:type="spellStart"/>
+            <w:r>
+              <w:rPr>
+                <w:rStyle w:val="apple-style-span"/>
+                <w:rFonts w:asciiTheme="minorHAnsi" w:hAnsiTheme="minorHAnsi" w:cstheme="minorHAnsi"/>
+                <w:color w:val="333333"/>
+                <w:shd w:val="clear" w:color="auto" w:fill="FFFFFF"/>
+              </w:rPr>
+              <w:t>messenger</w:t>
+            </w:r>
+            <w:proofErr w:type="spellEnd"/>
+            <w:r>
+              <w:rPr>
+                <w:rStyle w:val="apple-style-span"/>
+                <w:rFonts w:asciiTheme="minorHAnsi" w:hAnsiTheme="minorHAnsi" w:cstheme="minorHAnsi"/>
+                <w:color w:val="333333"/>
+                <w:shd w:val="clear" w:color="auto" w:fill="FFFFFF"/>
+              </w:rPr>
+              <w:t xml:space="preserve">, </w:t>
+            </w:r>
+            <w:proofErr w:type="spellStart"/>
+            <w:r>
+              <w:rPr>
+                <w:rStyle w:val="apple-style-span"/>
+                <w:rFonts w:asciiTheme="minorHAnsi" w:hAnsiTheme="minorHAnsi" w:cstheme="minorHAnsi"/>
+                <w:color w:val="333333"/>
+                <w:shd w:val="clear" w:color="auto" w:fill="FFFFFF"/>
+              </w:rPr>
+              <w:t>etc</w:t>
+            </w:r>
+            <w:proofErr w:type="spellEnd"/>
+            <w:r>
+              <w:rPr>
+                <w:rStyle w:val="apple-style-span"/>
+                <w:rFonts w:asciiTheme="minorHAnsi" w:hAnsiTheme="minorHAnsi" w:cstheme="minorHAnsi"/>
+                <w:color w:val="333333"/>
+                <w:shd w:val="clear" w:color="auto" w:fill="FFFFFF"/>
+              </w:rPr>
+              <w:t>)</w:t>
+            </w:r>
+            <w:r>
+              <w:rPr>
+                <w:rStyle w:val="apple-converted-space"/>
+                <w:rFonts w:asciiTheme="minorHAnsi" w:hAnsiTheme="minorHAnsi" w:cstheme="minorHAnsi"/>
+                <w:color w:val="333333"/>
+                <w:shd w:val="clear" w:color="auto" w:fill="FFFFFF"/>
+              </w:rPr>
+              <w:t>.</w:t>
+            </w:r>
+          </w:p>
+          <w:p>
+            <w:pPr>
+              <w:pStyle w:val="Prrafodelista"/>
+              <w:numPr>
+                <w:ilvl w:val="0"/>
+                <w:numId w:val="15"/>
+              </w:numPr>
+              <w:rPr>
+                <w:rStyle w:val="apple-style-span"/>
+                <w:rFonts w:asciiTheme="minorHAnsi" w:hAnsiTheme="minorHAnsi" w:cstheme="minorHAnsi"/>
+                <w:color w:val="333333"/>
+                <w:shd w:val="clear" w:color="auto" w:fill="FFFFFF"/>
+              </w:rPr>
+            </w:pPr>
+            <w:r>
+              <w:rPr>
+                <w:rStyle w:val="apple-style-span"/>
+                <w:rFonts w:asciiTheme="minorHAnsi" w:hAnsiTheme="minorHAnsi" w:cstheme="minorHAnsi"/>
+                <w:color w:val="333333"/>
+                <w:shd w:val="clear" w:color="auto" w:fill="FFFFFF"/>
+              </w:rPr>
+              <w:t>En dicha reunión se debe definir unos responsables encargados de solucionar el tema de integración, se realizará también una lluvia de ideas con posibles soluciones.</w:t>
+            </w:r>
+          </w:p>
+          <w:p>
+            <w:pPr>
+              <w:pStyle w:val="Prrafodelista"/>
+              <w:numPr>
+                <w:ilvl w:val="0"/>
+                <w:numId w:val="15"/>
+              </w:numPr>
+              <w:rPr>
+                <w:rFonts w:asciiTheme="minorHAnsi" w:hAnsiTheme="minorHAnsi" w:cstheme="minorHAnsi"/>
+                <w:color w:val="333333"/>
+                <w:shd w:val="clear" w:color="auto" w:fill="FFFFFF"/>
+              </w:rPr>
+            </w:pPr>
+            <w:r>
+              <w:rPr>
+                <w:rStyle w:val="apple-style-span"/>
+                <w:rFonts w:asciiTheme="minorHAnsi" w:hAnsiTheme="minorHAnsi" w:cstheme="minorHAnsi"/>
+                <w:color w:val="333333"/>
+                <w:shd w:val="clear" w:color="auto" w:fill="FFFFFF"/>
+              </w:rPr>
+              <w:t>Establecer el impacto que causa en el cronograma general y se tratará de evitar dicho impacto, asignando horas adicionales.</w:t>
+            </w:r>
           </w:p>
         </w:tc>
       </w:tr>
@@ -25717,10 +25501,7 @@
         <w:tblLook w:val="04A0"/>
       </w:tblPr>
       <w:tblGrid>
-        <w:gridCol w:w="3402"/>
-        <w:gridCol w:w="1418"/>
-        <w:gridCol w:w="3402"/>
-        <w:gridCol w:w="1418"/>
+        <w:gridCol w:w="9640"/>
       </w:tblGrid>
       <w:tr>
         <w:trPr>
@@ -25729,7 +25510,7 @@
         </w:trPr>
         <w:tc>
           <w:tcPr>
-            <w:tcW w:w="3402" w:type="dxa"/>
+            <w:tcW w:w="9640" w:type="dxa"/>
             <w:shd w:val="clear" w:color="auto" w:fill="B8CCE4" w:themeFill="accent1" w:themeFillTint="66"/>
             <w:vAlign w:val="center"/>
             <w:hideMark/>
@@ -25748,63 +25529,92 @@
                 <w:b/>
                 <w:szCs w:val="22"/>
               </w:rPr>
-              <w:t>Id</w:t>
-            </w:r>
-          </w:p>
-        </w:tc>
-        <w:tc>
-          <w:tcPr>
-            <w:tcW w:w="1418" w:type="dxa"/>
-            <w:vAlign w:val="center"/>
-            <w:hideMark/>
-          </w:tcPr>
-          <w:p>
-            <w:pPr>
-              <w:rPr>
-                <w:rFonts w:asciiTheme="minorHAnsi" w:hAnsiTheme="minorHAnsi" w:cstheme="minorHAnsi"/>
-                <w:szCs w:val="22"/>
-              </w:rPr>
-            </w:pPr>
-          </w:p>
-        </w:tc>
-        <w:tc>
-          <w:tcPr>
-            <w:tcW w:w="3402" w:type="dxa"/>
-            <w:shd w:val="clear" w:color="auto" w:fill="B8CCE4" w:themeFill="accent1" w:themeFillTint="66"/>
-            <w:vAlign w:val="center"/>
-            <w:hideMark/>
-          </w:tcPr>
-          <w:p>
-            <w:pPr>
-              <w:rPr>
-                <w:rFonts w:asciiTheme="minorHAnsi" w:hAnsiTheme="minorHAnsi" w:cstheme="minorHAnsi"/>
-                <w:b/>
-                <w:szCs w:val="22"/>
-              </w:rPr>
-            </w:pPr>
-            <w:r>
-              <w:rPr>
-                <w:rFonts w:asciiTheme="minorHAnsi" w:hAnsiTheme="minorHAnsi" w:cstheme="minorHAnsi"/>
-                <w:b/>
-                <w:szCs w:val="22"/>
-              </w:rPr>
-              <w:t>Prioridad</w:t>
-            </w:r>
-          </w:p>
-        </w:tc>
-        <w:tc>
-          <w:tcPr>
-            <w:tcW w:w="1418" w:type="dxa"/>
-            <w:vAlign w:val="center"/>
-            <w:hideMark/>
-          </w:tcPr>
-          <w:p>
-            <w:pPr>
-              <w:rPr>
-                <w:rFonts w:asciiTheme="minorHAnsi" w:hAnsiTheme="minorHAnsi" w:cstheme="minorHAnsi"/>
-                <w:szCs w:val="22"/>
-              </w:rPr>
-            </w:pPr>
+              <w:t>Riesgo</w:t>
+            </w:r>
+          </w:p>
+        </w:tc>
+      </w:tr>
+      <w:tr>
+        <w:trPr>
+          <w:trHeight w:val="42"/>
+          <w:jc w:val="center"/>
+        </w:trPr>
+        <w:tc>
+          <w:tcPr>
+            <w:tcW w:w="9640" w:type="dxa"/>
+            <w:vAlign w:val="center"/>
+            <w:hideMark/>
+          </w:tcPr>
+          <w:p>
+            <w:pPr>
+              <w:rPr>
+                <w:rFonts w:asciiTheme="minorHAnsi" w:hAnsiTheme="minorHAnsi" w:cstheme="minorHAnsi"/>
+                <w:szCs w:val="22"/>
+              </w:rPr>
+            </w:pPr>
+            <w:r>
+              <w:rPr>
+                <w:rFonts w:asciiTheme="minorHAnsi" w:hAnsiTheme="minorHAnsi" w:cstheme="minorHAnsi"/>
+                <w:szCs w:val="22"/>
+              </w:rPr>
+              <w:t xml:space="preserve">El </w:t>
+            </w:r>
+            <w:r>
+              <w:rPr>
+                <w:rFonts w:asciiTheme="minorHAnsi" w:hAnsiTheme="minorHAnsi" w:cstheme="minorHAnsi"/>
+                <w:szCs w:val="22"/>
+              </w:rPr>
+              <w:t xml:space="preserve">proceso </w:t>
+            </w:r>
+            <w:r>
+              <w:rPr>
+                <w:rFonts w:asciiTheme="minorHAnsi" w:hAnsiTheme="minorHAnsi" w:cstheme="minorHAnsi"/>
+                <w:szCs w:val="22"/>
+              </w:rPr>
+              <w:t xml:space="preserve">definido para </w:t>
+            </w:r>
+            <w:r>
+              <w:rPr>
+                <w:rFonts w:asciiTheme="minorHAnsi" w:hAnsiTheme="minorHAnsi" w:cstheme="minorHAnsi"/>
+                <w:szCs w:val="22"/>
+              </w:rPr>
+              <w:t xml:space="preserve">de desarrollo </w:t>
+            </w:r>
+            <w:r>
+              <w:rPr>
+                <w:rFonts w:asciiTheme="minorHAnsi" w:hAnsiTheme="minorHAnsi" w:cstheme="minorHAnsi"/>
+                <w:szCs w:val="22"/>
+              </w:rPr>
+              <w:t xml:space="preserve">del proyecto </w:t>
+            </w:r>
+            <w:r>
+              <w:rPr>
+                <w:rFonts w:asciiTheme="minorHAnsi" w:hAnsiTheme="minorHAnsi" w:cstheme="minorHAnsi"/>
+                <w:szCs w:val="22"/>
+              </w:rPr>
+              <w:t xml:space="preserve">no </w:t>
+            </w:r>
+            <w:r>
+              <w:rPr>
+                <w:rFonts w:asciiTheme="minorHAnsi" w:hAnsiTheme="minorHAnsi" w:cstheme="minorHAnsi"/>
+                <w:szCs w:val="22"/>
+              </w:rPr>
+              <w:t xml:space="preserve">es </w:t>
+            </w:r>
+            <w:r>
+              <w:rPr>
+                <w:rFonts w:asciiTheme="minorHAnsi" w:hAnsiTheme="minorHAnsi" w:cstheme="minorHAnsi"/>
+                <w:szCs w:val="22"/>
+              </w:rPr>
+              <w:t>cumpli</w:t>
+            </w:r>
+            <w:r>
+              <w:rPr>
+                <w:rFonts w:asciiTheme="minorHAnsi" w:hAnsiTheme="minorHAnsi" w:cstheme="minorHAnsi"/>
+                <w:szCs w:val="22"/>
+              </w:rPr>
+              <w:t>do.</w:t>
+            </w:r>
           </w:p>
         </w:tc>
       </w:tr>
@@ -25815,7 +25625,7 @@
         </w:trPr>
         <w:tc>
           <w:tcPr>
-            <w:tcW w:w="3402" w:type="dxa"/>
+            <w:tcW w:w="9640" w:type="dxa"/>
             <w:shd w:val="clear" w:color="auto" w:fill="B8CCE4" w:themeFill="accent1" w:themeFillTint="66"/>
             <w:vAlign w:val="center"/>
             <w:hideMark/>
@@ -25834,63 +25644,99 @@
                 <w:b/>
                 <w:szCs w:val="22"/>
               </w:rPr>
-              <w:t>Nivel de Impacto</w:t>
-            </w:r>
-          </w:p>
-        </w:tc>
-        <w:tc>
-          <w:tcPr>
-            <w:tcW w:w="1418" w:type="dxa"/>
-            <w:vAlign w:val="center"/>
-            <w:hideMark/>
-          </w:tcPr>
-          <w:p>
-            <w:pPr>
-              <w:rPr>
-                <w:rFonts w:asciiTheme="minorHAnsi" w:hAnsiTheme="minorHAnsi" w:cstheme="minorHAnsi"/>
-                <w:szCs w:val="22"/>
-              </w:rPr>
-            </w:pPr>
-          </w:p>
-        </w:tc>
-        <w:tc>
-          <w:tcPr>
-            <w:tcW w:w="3402" w:type="dxa"/>
-            <w:shd w:val="clear" w:color="auto" w:fill="B8CCE4" w:themeFill="accent1" w:themeFillTint="66"/>
-            <w:vAlign w:val="center"/>
-            <w:hideMark/>
-          </w:tcPr>
-          <w:p>
-            <w:pPr>
-              <w:rPr>
-                <w:rFonts w:asciiTheme="minorHAnsi" w:hAnsiTheme="minorHAnsi" w:cstheme="minorHAnsi"/>
-                <w:b/>
-                <w:szCs w:val="22"/>
-              </w:rPr>
-            </w:pPr>
-            <w:r>
-              <w:rPr>
-                <w:rFonts w:asciiTheme="minorHAnsi" w:hAnsiTheme="minorHAnsi" w:cstheme="minorHAnsi"/>
-                <w:b/>
-                <w:szCs w:val="22"/>
-              </w:rPr>
-              <w:t>Probabilidad</w:t>
-            </w:r>
-          </w:p>
-        </w:tc>
-        <w:tc>
-          <w:tcPr>
-            <w:tcW w:w="1418" w:type="dxa"/>
-            <w:vAlign w:val="center"/>
-            <w:hideMark/>
-          </w:tcPr>
-          <w:p>
-            <w:pPr>
-              <w:rPr>
-                <w:rFonts w:asciiTheme="minorHAnsi" w:hAnsiTheme="minorHAnsi" w:cstheme="minorHAnsi"/>
-                <w:szCs w:val="22"/>
-              </w:rPr>
-            </w:pPr>
+              <w:t>Descripción y Explicación</w:t>
+            </w:r>
+          </w:p>
+        </w:tc>
+      </w:tr>
+      <w:tr>
+        <w:trPr>
+          <w:trHeight w:val="42"/>
+          <w:jc w:val="center"/>
+        </w:trPr>
+        <w:tc>
+          <w:tcPr>
+            <w:tcW w:w="9640" w:type="dxa"/>
+            <w:vAlign w:val="center"/>
+            <w:hideMark/>
+          </w:tcPr>
+          <w:p>
+            <w:pPr>
+              <w:rPr>
+                <w:rFonts w:asciiTheme="minorHAnsi" w:hAnsiTheme="minorHAnsi" w:cstheme="minorHAnsi"/>
+                <w:szCs w:val="22"/>
+              </w:rPr>
+            </w:pPr>
+            <w:r>
+              <w:rPr>
+                <w:rFonts w:asciiTheme="minorHAnsi" w:hAnsiTheme="minorHAnsi" w:cstheme="minorHAnsi"/>
+                <w:szCs w:val="22"/>
+              </w:rPr>
+              <w:t xml:space="preserve">La planificación, </w:t>
+            </w:r>
+            <w:r>
+              <w:rPr>
+                <w:rFonts w:asciiTheme="minorHAnsi" w:hAnsiTheme="minorHAnsi" w:cstheme="minorHAnsi"/>
+                <w:szCs w:val="22"/>
+              </w:rPr>
+              <w:t>asignación</w:t>
+            </w:r>
+            <w:r>
+              <w:rPr>
+                <w:rFonts w:asciiTheme="minorHAnsi" w:hAnsiTheme="minorHAnsi" w:cstheme="minorHAnsi"/>
+                <w:szCs w:val="22"/>
+              </w:rPr>
+              <w:t xml:space="preserve"> de </w:t>
+            </w:r>
+            <w:r>
+              <w:rPr>
+                <w:rFonts w:asciiTheme="minorHAnsi" w:hAnsiTheme="minorHAnsi" w:cstheme="minorHAnsi"/>
+                <w:szCs w:val="22"/>
+              </w:rPr>
+              <w:t xml:space="preserve">actividades, compromisos, reporte de actividades y reuniones planeadas </w:t>
+            </w:r>
+            <w:r>
+              <w:rPr>
+                <w:rFonts w:asciiTheme="minorHAnsi" w:hAnsiTheme="minorHAnsi" w:cstheme="minorHAnsi"/>
+                <w:szCs w:val="22"/>
+              </w:rPr>
+              <w:t xml:space="preserve">en </w:t>
+            </w:r>
+            <w:r>
+              <w:rPr>
+                <w:rFonts w:asciiTheme="minorHAnsi" w:hAnsiTheme="minorHAnsi" w:cstheme="minorHAnsi"/>
+                <w:szCs w:val="22"/>
+              </w:rPr>
+              <w:t>ocasiones</w:t>
+            </w:r>
+            <w:r>
+              <w:rPr>
+                <w:rFonts w:asciiTheme="minorHAnsi" w:hAnsiTheme="minorHAnsi" w:cstheme="minorHAnsi"/>
+                <w:szCs w:val="22"/>
+              </w:rPr>
+              <w:t xml:space="preserve"> no son cumplidas</w:t>
+            </w:r>
+            <w:r>
+              <w:rPr>
+                <w:rFonts w:asciiTheme="minorHAnsi" w:hAnsiTheme="minorHAnsi" w:cstheme="minorHAnsi"/>
+                <w:szCs w:val="22"/>
+              </w:rPr>
+              <w:t xml:space="preserve"> </w:t>
+            </w:r>
+            <w:r>
+              <w:rPr>
+                <w:rFonts w:asciiTheme="minorHAnsi" w:hAnsiTheme="minorHAnsi" w:cstheme="minorHAnsi"/>
+                <w:szCs w:val="22"/>
+              </w:rPr>
+              <w:t>integrantes del grupo.</w:t>
+            </w:r>
+            <w:r>
+              <w:rPr>
+                <w:rFonts w:asciiTheme="minorHAnsi" w:hAnsiTheme="minorHAnsi" w:cstheme="minorHAnsi"/>
+                <w:szCs w:val="22"/>
+              </w:rPr>
+              <w:t xml:space="preserve"> </w:t>
+            </w:r>
           </w:p>
         </w:tc>
       </w:tr>
@@ -25902,7 +25748,6 @@
         <w:tc>
           <w:tcPr>
             <w:tcW w:w="9640" w:type="dxa"/>
-            <w:gridSpan w:val="4"/>
             <w:shd w:val="clear" w:color="auto" w:fill="B8CCE4" w:themeFill="accent1" w:themeFillTint="66"/>
             <w:vAlign w:val="center"/>
             <w:hideMark/>
@@ -25921,7 +25766,7 @@
                 <w:b/>
                 <w:szCs w:val="22"/>
               </w:rPr>
-              <w:t>Riesgo</w:t>
+              <w:t>Planes de Mitigación</w:t>
             </w:r>
           </w:p>
         </w:tc>
@@ -25934,17 +25779,250 @@
         <w:tc>
           <w:tcPr>
             <w:tcW w:w="9640" w:type="dxa"/>
-            <w:gridSpan w:val="4"/>
-            <w:vAlign w:val="center"/>
-            <w:hideMark/>
-          </w:tcPr>
-          <w:p>
-            <w:pPr>
-              <w:rPr>
-                <w:rFonts w:asciiTheme="minorHAnsi" w:hAnsiTheme="minorHAnsi" w:cstheme="minorHAnsi"/>
-                <w:szCs w:val="22"/>
-              </w:rPr>
-            </w:pPr>
+            <w:vAlign w:val="center"/>
+            <w:hideMark/>
+          </w:tcPr>
+          <w:p>
+            <w:pPr>
+              <w:pStyle w:val="Prrafodelista"/>
+              <w:numPr>
+                <w:ilvl w:val="0"/>
+                <w:numId w:val="10"/>
+              </w:numPr>
+              <w:ind w:left="234" w:hanging="234"/>
+              <w:rPr>
+                <w:rFonts w:asciiTheme="minorHAnsi" w:hAnsiTheme="minorHAnsi" w:cstheme="minorHAnsi"/>
+                <w:szCs w:val="22"/>
+              </w:rPr>
+            </w:pPr>
+            <w:r>
+              <w:rPr>
+                <w:rFonts w:asciiTheme="minorHAnsi" w:hAnsiTheme="minorHAnsi" w:cstheme="minorHAnsi"/>
+                <w:szCs w:val="22"/>
+              </w:rPr>
+              <w:lastRenderedPageBreak/>
+              <w:t xml:space="preserve">Definir un el proceso de desarrollo </w:t>
+            </w:r>
+            <w:r>
+              <w:rPr>
+                <w:rFonts w:asciiTheme="minorHAnsi" w:hAnsiTheme="minorHAnsi" w:cstheme="minorHAnsi"/>
+                <w:szCs w:val="22"/>
+              </w:rPr>
+              <w:t xml:space="preserve">y planeación de actividades </w:t>
+            </w:r>
+            <w:r>
+              <w:rPr>
+                <w:rFonts w:asciiTheme="minorHAnsi" w:hAnsiTheme="minorHAnsi" w:cstheme="minorHAnsi"/>
+                <w:szCs w:val="22"/>
+              </w:rPr>
+              <w:t>ajustado a la realidad de disponibilidad de los integrantes.</w:t>
+            </w:r>
+          </w:p>
+          <w:p>
+            <w:pPr>
+              <w:pStyle w:val="Prrafodelista"/>
+              <w:numPr>
+                <w:ilvl w:val="0"/>
+                <w:numId w:val="10"/>
+              </w:numPr>
+              <w:ind w:left="234" w:hanging="234"/>
+              <w:rPr>
+                <w:rFonts w:asciiTheme="minorHAnsi" w:hAnsiTheme="minorHAnsi" w:cstheme="minorHAnsi"/>
+                <w:szCs w:val="22"/>
+              </w:rPr>
+            </w:pPr>
+            <w:r>
+              <w:rPr>
+                <w:rFonts w:asciiTheme="minorHAnsi" w:hAnsiTheme="minorHAnsi" w:cstheme="minorHAnsi"/>
+                <w:szCs w:val="22"/>
+              </w:rPr>
+              <w:t>Facilitar el proceso de seguimiento de actividades y reporte de actividades y sus tiempos.</w:t>
+            </w:r>
+          </w:p>
+        </w:tc>
+      </w:tr>
+    </w:tbl>
+    <w:p>
+      <w:pPr>
+        <w:rPr>
+          <w:rFonts w:asciiTheme="minorHAnsi" w:hAnsiTheme="minorHAnsi"/>
+          <w:sz w:val="22"/>
+          <w:szCs w:val="22"/>
+        </w:rPr>
+      </w:pPr>
+    </w:p>
+    <w:p>
+      <w:pPr>
+        <w:pStyle w:val="Epgrafe"/>
+        <w:keepNext/>
+        <w:spacing w:after="120"/>
+        <w:jc w:val="center"/>
+        <w:rPr>
+          <w:rFonts w:asciiTheme="minorHAnsi" w:hAnsiTheme="minorHAnsi"/>
+          <w:color w:val="auto"/>
+          <w:sz w:val="20"/>
+        </w:rPr>
+      </w:pPr>
+      <w:r>
+        <w:rPr>
+          <w:rFonts w:asciiTheme="minorHAnsi" w:hAnsiTheme="minorHAnsi"/>
+          <w:color w:val="auto"/>
+          <w:sz w:val="20"/>
+        </w:rPr>
+        <w:t xml:space="preserve">Tabla </w:t>
+      </w:r>
+      <w:r>
+        <w:rPr>
+          <w:rFonts w:asciiTheme="minorHAnsi" w:hAnsiTheme="minorHAnsi"/>
+          <w:color w:val="auto"/>
+          <w:sz w:val="20"/>
+        </w:rPr>
+        <w:fldChar w:fldCharType="begin"/>
+      </w:r>
+      <w:r>
+        <w:rPr>
+          <w:rFonts w:asciiTheme="minorHAnsi" w:hAnsiTheme="minorHAnsi"/>
+          <w:color w:val="auto"/>
+          <w:sz w:val="20"/>
+        </w:rPr>
+        <w:instrText xml:space="preserve"> SEQ Tabla \* ARABIC </w:instrText>
+      </w:r>
+      <w:r>
+        <w:rPr>
+          <w:rFonts w:asciiTheme="minorHAnsi" w:hAnsiTheme="minorHAnsi"/>
+          <w:color w:val="auto"/>
+          <w:sz w:val="20"/>
+        </w:rPr>
+        <w:fldChar w:fldCharType="separate"/>
+      </w:r>
+      <w:r>
+        <w:rPr>
+          <w:rFonts w:asciiTheme="minorHAnsi" w:hAnsiTheme="minorHAnsi"/>
+          <w:noProof/>
+          <w:color w:val="auto"/>
+          <w:sz w:val="20"/>
+        </w:rPr>
+        <w:t>15</w:t>
+      </w:r>
+      <w:r>
+        <w:rPr>
+          <w:rFonts w:asciiTheme="minorHAnsi" w:hAnsiTheme="minorHAnsi"/>
+          <w:color w:val="auto"/>
+          <w:sz w:val="20"/>
+        </w:rPr>
+        <w:fldChar w:fldCharType="end"/>
+      </w:r>
+      <w:r>
+        <w:rPr>
+          <w:rFonts w:asciiTheme="minorHAnsi" w:hAnsiTheme="minorHAnsi"/>
+          <w:color w:val="auto"/>
+          <w:sz w:val="20"/>
+        </w:rPr>
+        <w:t>. Riesgo 4</w:t>
+      </w:r>
+    </w:p>
+    <w:tbl>
+      <w:tblPr>
+        <w:tblStyle w:val="Tablaconcuadrcula"/>
+        <w:tblW w:w="0" w:type="auto"/>
+        <w:jc w:val="center"/>
+        <w:tblCellMar>
+          <w:top w:w="28" w:type="dxa"/>
+          <w:left w:w="57" w:type="dxa"/>
+          <w:bottom w:w="28" w:type="dxa"/>
+          <w:right w:w="57" w:type="dxa"/>
+        </w:tblCellMar>
+        <w:tblLook w:val="04A0"/>
+      </w:tblPr>
+      <w:tblGrid>
+        <w:gridCol w:w="9640"/>
+      </w:tblGrid>
+      <w:tr>
+        <w:trPr>
+          <w:trHeight w:val="242"/>
+          <w:jc w:val="center"/>
+        </w:trPr>
+        <w:tc>
+          <w:tcPr>
+            <w:tcW w:w="9640" w:type="dxa"/>
+            <w:shd w:val="clear" w:color="auto" w:fill="B8CCE4" w:themeFill="accent1" w:themeFillTint="66"/>
+            <w:vAlign w:val="center"/>
+            <w:hideMark/>
+          </w:tcPr>
+          <w:p>
+            <w:pPr>
+              <w:rPr>
+                <w:rFonts w:asciiTheme="minorHAnsi" w:hAnsiTheme="minorHAnsi" w:cstheme="minorHAnsi"/>
+                <w:b/>
+                <w:szCs w:val="22"/>
+              </w:rPr>
+            </w:pPr>
+            <w:r>
+              <w:rPr>
+                <w:rFonts w:asciiTheme="minorHAnsi" w:hAnsiTheme="minorHAnsi" w:cstheme="minorHAnsi"/>
+                <w:b/>
+                <w:szCs w:val="22"/>
+              </w:rPr>
+              <w:t>Riesgo</w:t>
+            </w:r>
+          </w:p>
+        </w:tc>
+      </w:tr>
+      <w:tr>
+        <w:trPr>
+          <w:trHeight w:val="42"/>
+          <w:jc w:val="center"/>
+        </w:trPr>
+        <w:tc>
+          <w:tcPr>
+            <w:tcW w:w="9640" w:type="dxa"/>
+            <w:vAlign w:val="center"/>
+            <w:hideMark/>
+          </w:tcPr>
+          <w:p>
+            <w:pPr>
+              <w:rPr>
+                <w:rFonts w:asciiTheme="minorHAnsi" w:hAnsiTheme="minorHAnsi" w:cstheme="minorHAnsi"/>
+                <w:szCs w:val="22"/>
+              </w:rPr>
+            </w:pPr>
+            <w:r>
+              <w:rPr>
+                <w:rFonts w:asciiTheme="minorHAnsi" w:hAnsiTheme="minorHAnsi" w:cstheme="minorHAnsi"/>
+                <w:szCs w:val="22"/>
+              </w:rPr>
+              <w:t xml:space="preserve">La línea base del sistema del </w:t>
+            </w:r>
+            <w:proofErr w:type="spellStart"/>
+            <w:r>
+              <w:rPr>
+                <w:rFonts w:asciiTheme="minorHAnsi" w:hAnsiTheme="minorHAnsi" w:cstheme="minorHAnsi"/>
+                <w:szCs w:val="22"/>
+              </w:rPr>
+              <w:t>MarketPlace</w:t>
+            </w:r>
+            <w:proofErr w:type="spellEnd"/>
+            <w:r>
+              <w:rPr>
+                <w:rFonts w:asciiTheme="minorHAnsi" w:hAnsiTheme="minorHAnsi" w:cstheme="minorHAnsi"/>
+                <w:szCs w:val="22"/>
+              </w:rPr>
+              <w:t xml:space="preserve"> </w:t>
+            </w:r>
+            <w:r>
+              <w:rPr>
+                <w:rFonts w:asciiTheme="minorHAnsi" w:hAnsiTheme="minorHAnsi" w:cstheme="minorHAnsi"/>
+                <w:szCs w:val="22"/>
+              </w:rPr>
+              <w:t>presenta falla e</w:t>
+            </w:r>
+            <w:r>
+              <w:rPr>
+                <w:rFonts w:asciiTheme="minorHAnsi" w:hAnsiTheme="minorHAnsi" w:cstheme="minorHAnsi"/>
+                <w:szCs w:val="22"/>
+              </w:rPr>
+              <w:t xml:space="preserve"> inconsistencias</w:t>
+            </w:r>
           </w:p>
         </w:tc>
       </w:tr>
@@ -25956,7 +26034,6 @@
         <w:tc>
           <w:tcPr>
             <w:tcW w:w="9640" w:type="dxa"/>
-            <w:gridSpan w:val="4"/>
             <w:shd w:val="clear" w:color="auto" w:fill="B8CCE4" w:themeFill="accent1" w:themeFillTint="66"/>
             <w:vAlign w:val="center"/>
             <w:hideMark/>
@@ -25988,17 +26065,39 @@
         <w:tc>
           <w:tcPr>
             <w:tcW w:w="9640" w:type="dxa"/>
-            <w:gridSpan w:val="4"/>
-            <w:vAlign w:val="center"/>
-            <w:hideMark/>
-          </w:tcPr>
-          <w:p>
-            <w:pPr>
-              <w:rPr>
-                <w:rFonts w:asciiTheme="minorHAnsi" w:hAnsiTheme="minorHAnsi" w:cstheme="minorHAnsi"/>
-                <w:szCs w:val="22"/>
-              </w:rPr>
-            </w:pPr>
+            <w:vAlign w:val="center"/>
+            <w:hideMark/>
+          </w:tcPr>
+          <w:p>
+            <w:pPr>
+              <w:rPr>
+                <w:rFonts w:asciiTheme="minorHAnsi" w:hAnsiTheme="minorHAnsi" w:cstheme="minorHAnsi"/>
+                <w:szCs w:val="22"/>
+              </w:rPr>
+            </w:pPr>
+            <w:r>
+              <w:rPr>
+                <w:rFonts w:asciiTheme="minorHAnsi" w:hAnsiTheme="minorHAnsi" w:cstheme="minorHAnsi"/>
+                <w:szCs w:val="22"/>
+              </w:rPr>
+              <w:t xml:space="preserve">Durante la etapa de desarrollo se puso a prueba el ambiente entregado por parte del </w:t>
+            </w:r>
+            <w:proofErr w:type="spellStart"/>
+            <w:r>
+              <w:rPr>
+                <w:rFonts w:asciiTheme="minorHAnsi" w:hAnsiTheme="minorHAnsi" w:cstheme="minorHAnsi"/>
+                <w:szCs w:val="22"/>
+              </w:rPr>
+              <w:t>Marketplace</w:t>
+            </w:r>
+            <w:proofErr w:type="spellEnd"/>
+            <w:r>
+              <w:rPr>
+                <w:rFonts w:asciiTheme="minorHAnsi" w:hAnsiTheme="minorHAnsi" w:cstheme="minorHAnsi"/>
+                <w:szCs w:val="22"/>
+              </w:rPr>
+              <w:t>, y este presento fallas en el despliegue de los sistemas y las pruebas no pudieron ser realizadas, por lo cual se debió revisar los problemas que se presentaron y tratar de solucionar, presentado retrasos en las actividades del proyecto.</w:t>
+            </w:r>
           </w:p>
         </w:tc>
       </w:tr>
@@ -26010,7 +26109,6 @@
         <w:tc>
           <w:tcPr>
             <w:tcW w:w="9640" w:type="dxa"/>
-            <w:gridSpan w:val="4"/>
             <w:shd w:val="clear" w:color="auto" w:fill="B8CCE4" w:themeFill="accent1" w:themeFillTint="66"/>
             <w:vAlign w:val="center"/>
             <w:hideMark/>
@@ -26042,7 +26140,6 @@
         <w:tc>
           <w:tcPr>
             <w:tcW w:w="9640" w:type="dxa"/>
-            <w:gridSpan w:val="4"/>
             <w:vAlign w:val="center"/>
             <w:hideMark/>
           </w:tcPr>
@@ -26059,6 +26156,34 @@
                 <w:szCs w:val="22"/>
               </w:rPr>
             </w:pPr>
+            <w:r>
+              <w:rPr>
+                <w:rFonts w:asciiTheme="minorHAnsi" w:hAnsiTheme="minorHAnsi" w:cstheme="minorHAnsi"/>
+                <w:szCs w:val="22"/>
+              </w:rPr>
+              <w:t>Solicitar reunión de soporte con los desarrolladores del sistema.</w:t>
+            </w:r>
+          </w:p>
+          <w:p>
+            <w:pPr>
+              <w:pStyle w:val="Prrafodelista"/>
+              <w:numPr>
+                <w:ilvl w:val="0"/>
+                <w:numId w:val="10"/>
+              </w:numPr>
+              <w:ind w:left="234" w:hanging="234"/>
+              <w:rPr>
+                <w:rFonts w:asciiTheme="minorHAnsi" w:hAnsiTheme="minorHAnsi" w:cstheme="minorHAnsi"/>
+                <w:szCs w:val="22"/>
+              </w:rPr>
+            </w:pPr>
+            <w:r>
+              <w:rPr>
+                <w:rFonts w:asciiTheme="minorHAnsi" w:hAnsiTheme="minorHAnsi" w:cstheme="minorHAnsi"/>
+                <w:szCs w:val="22"/>
+              </w:rPr>
+              <w:t>Adicionar actividades y tiempo extra en la etapa de planificación para este tipo de eventos.</w:t>
+            </w:r>
           </w:p>
         </w:tc>
       </w:tr>
@@ -26074,19 +26199,632 @@
     </w:p>
     <w:p>
       <w:pPr>
-        <w:rPr>
-          <w:rFonts w:asciiTheme="minorHAnsi" w:hAnsiTheme="minorHAnsi"/>
-          <w:sz w:val="22"/>
-        </w:rPr>
-      </w:pPr>
-      <w:r>
-        <w:rPr>
-          <w:rFonts w:asciiTheme="minorHAnsi" w:hAnsiTheme="minorHAnsi"/>
-          <w:sz w:val="22"/>
-        </w:rPr>
-        <w:lastRenderedPageBreak/>
-        <w:br w:type="page"/>
-      </w:r>
+        <w:pStyle w:val="Epgrafe"/>
+        <w:keepNext/>
+        <w:spacing w:after="120"/>
+        <w:jc w:val="center"/>
+        <w:rPr>
+          <w:rFonts w:asciiTheme="minorHAnsi" w:hAnsiTheme="minorHAnsi"/>
+          <w:color w:val="auto"/>
+          <w:sz w:val="20"/>
+        </w:rPr>
+      </w:pPr>
+      <w:r>
+        <w:rPr>
+          <w:rFonts w:asciiTheme="minorHAnsi" w:hAnsiTheme="minorHAnsi"/>
+          <w:color w:val="auto"/>
+          <w:sz w:val="20"/>
+        </w:rPr>
+        <w:t xml:space="preserve">Tabla </w:t>
+      </w:r>
+      <w:r>
+        <w:rPr>
+          <w:rFonts w:asciiTheme="minorHAnsi" w:hAnsiTheme="minorHAnsi"/>
+          <w:color w:val="auto"/>
+          <w:sz w:val="20"/>
+        </w:rPr>
+        <w:fldChar w:fldCharType="begin"/>
+      </w:r>
+      <w:r>
+        <w:rPr>
+          <w:rFonts w:asciiTheme="minorHAnsi" w:hAnsiTheme="minorHAnsi"/>
+          <w:color w:val="auto"/>
+          <w:sz w:val="20"/>
+        </w:rPr>
+        <w:instrText xml:space="preserve"> SEQ Tabla \* ARABIC </w:instrText>
+      </w:r>
+      <w:r>
+        <w:rPr>
+          <w:rFonts w:asciiTheme="minorHAnsi" w:hAnsiTheme="minorHAnsi"/>
+          <w:color w:val="auto"/>
+          <w:sz w:val="20"/>
+        </w:rPr>
+        <w:fldChar w:fldCharType="separate"/>
+      </w:r>
+      <w:r>
+        <w:rPr>
+          <w:rFonts w:asciiTheme="minorHAnsi" w:hAnsiTheme="minorHAnsi"/>
+          <w:noProof/>
+          <w:color w:val="auto"/>
+          <w:sz w:val="20"/>
+        </w:rPr>
+        <w:t>16</w:t>
+      </w:r>
+      <w:r>
+        <w:rPr>
+          <w:rFonts w:asciiTheme="minorHAnsi" w:hAnsiTheme="minorHAnsi"/>
+          <w:color w:val="auto"/>
+          <w:sz w:val="20"/>
+        </w:rPr>
+        <w:fldChar w:fldCharType="end"/>
+      </w:r>
+      <w:r>
+        <w:rPr>
+          <w:rFonts w:asciiTheme="minorHAnsi" w:hAnsiTheme="minorHAnsi"/>
+          <w:color w:val="auto"/>
+          <w:sz w:val="20"/>
+        </w:rPr>
+        <w:t>. Riesgo 5</w:t>
+      </w:r>
+    </w:p>
+    <w:tbl>
+      <w:tblPr>
+        <w:tblStyle w:val="Tablaconcuadrcula"/>
+        <w:tblW w:w="0" w:type="auto"/>
+        <w:jc w:val="center"/>
+        <w:tblCellMar>
+          <w:top w:w="28" w:type="dxa"/>
+          <w:left w:w="57" w:type="dxa"/>
+          <w:bottom w:w="28" w:type="dxa"/>
+          <w:right w:w="57" w:type="dxa"/>
+        </w:tblCellMar>
+        <w:tblLook w:val="04A0"/>
+      </w:tblPr>
+      <w:tblGrid>
+        <w:gridCol w:w="9640"/>
+      </w:tblGrid>
+      <w:tr>
+        <w:trPr>
+          <w:trHeight w:val="242"/>
+          <w:jc w:val="center"/>
+        </w:trPr>
+        <w:tc>
+          <w:tcPr>
+            <w:tcW w:w="9640" w:type="dxa"/>
+            <w:shd w:val="clear" w:color="auto" w:fill="B8CCE4" w:themeFill="accent1" w:themeFillTint="66"/>
+            <w:vAlign w:val="center"/>
+            <w:hideMark/>
+          </w:tcPr>
+          <w:p>
+            <w:pPr>
+              <w:rPr>
+                <w:rFonts w:asciiTheme="minorHAnsi" w:hAnsiTheme="minorHAnsi" w:cstheme="minorHAnsi"/>
+                <w:b/>
+                <w:szCs w:val="22"/>
+              </w:rPr>
+            </w:pPr>
+            <w:r>
+              <w:rPr>
+                <w:rFonts w:asciiTheme="minorHAnsi" w:hAnsiTheme="minorHAnsi" w:cstheme="minorHAnsi"/>
+                <w:b/>
+                <w:szCs w:val="22"/>
+              </w:rPr>
+              <w:t>Riesgo</w:t>
+            </w:r>
+          </w:p>
+        </w:tc>
+      </w:tr>
+      <w:tr>
+        <w:trPr>
+          <w:trHeight w:val="42"/>
+          <w:jc w:val="center"/>
+        </w:trPr>
+        <w:tc>
+          <w:tcPr>
+            <w:tcW w:w="9640" w:type="dxa"/>
+            <w:vAlign w:val="center"/>
+            <w:hideMark/>
+          </w:tcPr>
+          <w:p>
+            <w:pPr>
+              <w:rPr>
+                <w:rFonts w:asciiTheme="minorHAnsi" w:hAnsiTheme="minorHAnsi" w:cstheme="minorHAnsi"/>
+                <w:szCs w:val="22"/>
+              </w:rPr>
+            </w:pPr>
+            <w:r>
+              <w:rPr>
+                <w:rFonts w:asciiTheme="minorHAnsi" w:hAnsiTheme="minorHAnsi" w:cstheme="minorHAnsi"/>
+                <w:szCs w:val="22"/>
+              </w:rPr>
+              <w:t xml:space="preserve">La documentación suministrada </w:t>
+            </w:r>
+            <w:r>
+              <w:rPr>
+                <w:rFonts w:asciiTheme="minorHAnsi" w:hAnsiTheme="minorHAnsi" w:cstheme="minorHAnsi"/>
+                <w:szCs w:val="22"/>
+              </w:rPr>
+              <w:t xml:space="preserve">del sistema del </w:t>
+            </w:r>
+            <w:proofErr w:type="spellStart"/>
+            <w:r>
+              <w:rPr>
+                <w:rFonts w:asciiTheme="minorHAnsi" w:hAnsiTheme="minorHAnsi" w:cstheme="minorHAnsi"/>
+                <w:szCs w:val="22"/>
+              </w:rPr>
+              <w:t>MarketPlace</w:t>
+            </w:r>
+            <w:proofErr w:type="spellEnd"/>
+            <w:r>
+              <w:rPr>
+                <w:rFonts w:asciiTheme="minorHAnsi" w:hAnsiTheme="minorHAnsi" w:cstheme="minorHAnsi"/>
+                <w:szCs w:val="22"/>
+              </w:rPr>
+              <w:t xml:space="preserve"> es insuficiente</w:t>
+            </w:r>
+          </w:p>
+        </w:tc>
+      </w:tr>
+      <w:tr>
+        <w:trPr>
+          <w:trHeight w:val="242"/>
+          <w:jc w:val="center"/>
+        </w:trPr>
+        <w:tc>
+          <w:tcPr>
+            <w:tcW w:w="9640" w:type="dxa"/>
+            <w:shd w:val="clear" w:color="auto" w:fill="B8CCE4" w:themeFill="accent1" w:themeFillTint="66"/>
+            <w:vAlign w:val="center"/>
+            <w:hideMark/>
+          </w:tcPr>
+          <w:p>
+            <w:pPr>
+              <w:rPr>
+                <w:rFonts w:asciiTheme="minorHAnsi" w:hAnsiTheme="minorHAnsi" w:cstheme="minorHAnsi"/>
+                <w:b/>
+                <w:szCs w:val="22"/>
+              </w:rPr>
+            </w:pPr>
+            <w:r>
+              <w:rPr>
+                <w:rFonts w:asciiTheme="minorHAnsi" w:hAnsiTheme="minorHAnsi" w:cstheme="minorHAnsi"/>
+                <w:b/>
+                <w:szCs w:val="22"/>
+              </w:rPr>
+              <w:t>Descripción y Explicación</w:t>
+            </w:r>
+          </w:p>
+        </w:tc>
+      </w:tr>
+      <w:tr>
+        <w:trPr>
+          <w:trHeight w:val="42"/>
+          <w:jc w:val="center"/>
+        </w:trPr>
+        <w:tc>
+          <w:tcPr>
+            <w:tcW w:w="9640" w:type="dxa"/>
+            <w:vAlign w:val="center"/>
+            <w:hideMark/>
+          </w:tcPr>
+          <w:p>
+            <w:pPr>
+              <w:rPr>
+                <w:rFonts w:asciiTheme="minorHAnsi" w:hAnsiTheme="minorHAnsi" w:cstheme="minorHAnsi"/>
+                <w:szCs w:val="22"/>
+              </w:rPr>
+            </w:pPr>
+            <w:r>
+              <w:rPr>
+                <w:rFonts w:asciiTheme="minorHAnsi" w:hAnsiTheme="minorHAnsi" w:cstheme="minorHAnsi"/>
+                <w:szCs w:val="22"/>
+              </w:rPr>
+              <w:t>Los documentos que soportan la especificación de las aplicaciones implementadas no coinciden con lo que está actualmente, además no se encuentra la documentación de los procesos implementados por la capa media</w:t>
+            </w:r>
+            <w:r>
+              <w:rPr>
+                <w:rFonts w:asciiTheme="minorHAnsi" w:hAnsiTheme="minorHAnsi" w:cstheme="minorHAnsi"/>
+                <w:szCs w:val="22"/>
+              </w:rPr>
+              <w:t>.</w:t>
+            </w:r>
+          </w:p>
+        </w:tc>
+      </w:tr>
+      <w:tr>
+        <w:trPr>
+          <w:trHeight w:val="242"/>
+          <w:jc w:val="center"/>
+        </w:trPr>
+        <w:tc>
+          <w:tcPr>
+            <w:tcW w:w="9640" w:type="dxa"/>
+            <w:shd w:val="clear" w:color="auto" w:fill="B8CCE4" w:themeFill="accent1" w:themeFillTint="66"/>
+            <w:vAlign w:val="center"/>
+            <w:hideMark/>
+          </w:tcPr>
+          <w:p>
+            <w:pPr>
+              <w:rPr>
+                <w:rFonts w:asciiTheme="minorHAnsi" w:hAnsiTheme="minorHAnsi" w:cstheme="minorHAnsi"/>
+                <w:b/>
+                <w:szCs w:val="22"/>
+              </w:rPr>
+            </w:pPr>
+            <w:r>
+              <w:rPr>
+                <w:rFonts w:asciiTheme="minorHAnsi" w:hAnsiTheme="minorHAnsi" w:cstheme="minorHAnsi"/>
+                <w:b/>
+                <w:szCs w:val="22"/>
+              </w:rPr>
+              <w:t>Planes de Mitigación</w:t>
+            </w:r>
+          </w:p>
+        </w:tc>
+      </w:tr>
+      <w:tr>
+        <w:trPr>
+          <w:trHeight w:val="42"/>
+          <w:jc w:val="center"/>
+        </w:trPr>
+        <w:tc>
+          <w:tcPr>
+            <w:tcW w:w="9640" w:type="dxa"/>
+            <w:vAlign w:val="center"/>
+            <w:hideMark/>
+          </w:tcPr>
+          <w:p>
+            <w:pPr>
+              <w:pStyle w:val="Prrafodelista"/>
+              <w:numPr>
+                <w:ilvl w:val="0"/>
+                <w:numId w:val="10"/>
+              </w:numPr>
+              <w:ind w:left="234" w:hanging="234"/>
+              <w:rPr>
+                <w:rFonts w:asciiTheme="minorHAnsi" w:hAnsiTheme="minorHAnsi" w:cstheme="minorHAnsi"/>
+                <w:szCs w:val="22"/>
+              </w:rPr>
+            </w:pPr>
+            <w:r>
+              <w:rPr>
+                <w:rFonts w:asciiTheme="minorHAnsi" w:hAnsiTheme="minorHAnsi" w:cstheme="minorHAnsi"/>
+                <w:szCs w:val="22"/>
+              </w:rPr>
+              <w:t>Solicitar la documentación al equipo de desarrolladores, en caso de no contar con la documentación, se solicitan reuniones de soporte.</w:t>
+            </w:r>
+          </w:p>
+        </w:tc>
+      </w:tr>
+    </w:tbl>
+    <w:p>
+      <w:pPr>
+        <w:rPr>
+          <w:rFonts w:asciiTheme="minorHAnsi" w:hAnsiTheme="minorHAnsi"/>
+          <w:sz w:val="22"/>
+          <w:szCs w:val="22"/>
+        </w:rPr>
+      </w:pPr>
+    </w:p>
+    <w:p>
+      <w:pPr>
+        <w:pStyle w:val="Epgrafe"/>
+        <w:keepNext/>
+        <w:spacing w:after="120"/>
+        <w:jc w:val="center"/>
+        <w:rPr>
+          <w:rFonts w:asciiTheme="minorHAnsi" w:hAnsiTheme="minorHAnsi"/>
+          <w:color w:val="auto"/>
+          <w:sz w:val="20"/>
+        </w:rPr>
+      </w:pPr>
+      <w:r>
+        <w:rPr>
+          <w:rFonts w:asciiTheme="minorHAnsi" w:hAnsiTheme="minorHAnsi"/>
+          <w:color w:val="auto"/>
+          <w:sz w:val="20"/>
+        </w:rPr>
+        <w:t xml:space="preserve">Tabla </w:t>
+      </w:r>
+      <w:r>
+        <w:rPr>
+          <w:rFonts w:asciiTheme="minorHAnsi" w:hAnsiTheme="minorHAnsi"/>
+          <w:color w:val="auto"/>
+          <w:sz w:val="20"/>
+        </w:rPr>
+        <w:fldChar w:fldCharType="begin"/>
+      </w:r>
+      <w:r>
+        <w:rPr>
+          <w:rFonts w:asciiTheme="minorHAnsi" w:hAnsiTheme="minorHAnsi"/>
+          <w:color w:val="auto"/>
+          <w:sz w:val="20"/>
+        </w:rPr>
+        <w:instrText xml:space="preserve"> SEQ Tabla \* ARABIC </w:instrText>
+      </w:r>
+      <w:r>
+        <w:rPr>
+          <w:rFonts w:asciiTheme="minorHAnsi" w:hAnsiTheme="minorHAnsi"/>
+          <w:color w:val="auto"/>
+          <w:sz w:val="20"/>
+        </w:rPr>
+        <w:fldChar w:fldCharType="separate"/>
+      </w:r>
+      <w:r>
+        <w:rPr>
+          <w:rFonts w:asciiTheme="minorHAnsi" w:hAnsiTheme="minorHAnsi"/>
+          <w:noProof/>
+          <w:color w:val="auto"/>
+          <w:sz w:val="20"/>
+        </w:rPr>
+        <w:t>17</w:t>
+      </w:r>
+      <w:r>
+        <w:rPr>
+          <w:rFonts w:asciiTheme="minorHAnsi" w:hAnsiTheme="minorHAnsi"/>
+          <w:color w:val="auto"/>
+          <w:sz w:val="20"/>
+        </w:rPr>
+        <w:fldChar w:fldCharType="end"/>
+      </w:r>
+      <w:r>
+        <w:rPr>
+          <w:rFonts w:asciiTheme="minorHAnsi" w:hAnsiTheme="minorHAnsi"/>
+          <w:color w:val="auto"/>
+          <w:sz w:val="20"/>
+        </w:rPr>
+        <w:t>. Riesgo 6</w:t>
+      </w:r>
+    </w:p>
+    <w:tbl>
+      <w:tblPr>
+        <w:tblStyle w:val="Tablaconcuadrcula"/>
+        <w:tblW w:w="0" w:type="auto"/>
+        <w:jc w:val="center"/>
+        <w:tblCellMar>
+          <w:top w:w="28" w:type="dxa"/>
+          <w:left w:w="57" w:type="dxa"/>
+          <w:bottom w:w="28" w:type="dxa"/>
+          <w:right w:w="57" w:type="dxa"/>
+        </w:tblCellMar>
+        <w:tblLook w:val="04A0"/>
+      </w:tblPr>
+      <w:tblGrid>
+        <w:gridCol w:w="9640"/>
+      </w:tblGrid>
+      <w:tr>
+        <w:trPr>
+          <w:trHeight w:val="242"/>
+          <w:jc w:val="center"/>
+        </w:trPr>
+        <w:tc>
+          <w:tcPr>
+            <w:tcW w:w="9640" w:type="dxa"/>
+            <w:shd w:val="clear" w:color="auto" w:fill="B8CCE4" w:themeFill="accent1" w:themeFillTint="66"/>
+            <w:vAlign w:val="center"/>
+            <w:hideMark/>
+          </w:tcPr>
+          <w:p>
+            <w:pPr>
+              <w:rPr>
+                <w:rFonts w:asciiTheme="minorHAnsi" w:hAnsiTheme="minorHAnsi" w:cstheme="minorHAnsi"/>
+                <w:b/>
+                <w:szCs w:val="22"/>
+              </w:rPr>
+            </w:pPr>
+            <w:r>
+              <w:rPr>
+                <w:rFonts w:asciiTheme="minorHAnsi" w:hAnsiTheme="minorHAnsi" w:cstheme="minorHAnsi"/>
+                <w:b/>
+                <w:szCs w:val="22"/>
+              </w:rPr>
+              <w:t>Riesgo</w:t>
+            </w:r>
+          </w:p>
+        </w:tc>
+      </w:tr>
+      <w:tr>
+        <w:trPr>
+          <w:trHeight w:val="42"/>
+          <w:jc w:val="center"/>
+        </w:trPr>
+        <w:tc>
+          <w:tcPr>
+            <w:tcW w:w="9640" w:type="dxa"/>
+            <w:vAlign w:val="center"/>
+            <w:hideMark/>
+          </w:tcPr>
+          <w:p>
+            <w:pPr>
+              <w:rPr>
+                <w:rFonts w:asciiTheme="minorHAnsi" w:hAnsiTheme="minorHAnsi" w:cstheme="minorHAnsi"/>
+                <w:szCs w:val="22"/>
+              </w:rPr>
+            </w:pPr>
+            <w:r>
+              <w:rPr>
+                <w:rFonts w:asciiTheme="minorHAnsi" w:hAnsiTheme="minorHAnsi" w:cstheme="minorHAnsi"/>
+                <w:szCs w:val="22"/>
+              </w:rPr>
+              <w:t>No información suficiente para ejecución de pruebas</w:t>
+            </w:r>
+          </w:p>
+        </w:tc>
+      </w:tr>
+      <w:tr>
+        <w:trPr>
+          <w:trHeight w:val="242"/>
+          <w:jc w:val="center"/>
+        </w:trPr>
+        <w:tc>
+          <w:tcPr>
+            <w:tcW w:w="9640" w:type="dxa"/>
+            <w:shd w:val="clear" w:color="auto" w:fill="B8CCE4" w:themeFill="accent1" w:themeFillTint="66"/>
+            <w:vAlign w:val="center"/>
+            <w:hideMark/>
+          </w:tcPr>
+          <w:p>
+            <w:pPr>
+              <w:rPr>
+                <w:rFonts w:asciiTheme="minorHAnsi" w:hAnsiTheme="minorHAnsi" w:cstheme="minorHAnsi"/>
+                <w:b/>
+                <w:szCs w:val="22"/>
+              </w:rPr>
+            </w:pPr>
+            <w:r>
+              <w:rPr>
+                <w:rFonts w:asciiTheme="minorHAnsi" w:hAnsiTheme="minorHAnsi" w:cstheme="minorHAnsi"/>
+                <w:b/>
+                <w:szCs w:val="22"/>
+              </w:rPr>
+              <w:t>Descripción y Explicación</w:t>
+            </w:r>
+          </w:p>
+        </w:tc>
+      </w:tr>
+      <w:tr>
+        <w:trPr>
+          <w:trHeight w:val="42"/>
+          <w:jc w:val="center"/>
+        </w:trPr>
+        <w:tc>
+          <w:tcPr>
+            <w:tcW w:w="9640" w:type="dxa"/>
+            <w:vAlign w:val="center"/>
+            <w:hideMark/>
+          </w:tcPr>
+          <w:p>
+            <w:pPr>
+              <w:rPr>
+                <w:rFonts w:asciiTheme="minorHAnsi" w:hAnsiTheme="minorHAnsi" w:cstheme="minorHAnsi"/>
+                <w:szCs w:val="22"/>
+              </w:rPr>
+            </w:pPr>
+            <w:r>
+              <w:rPr>
+                <w:rFonts w:asciiTheme="minorHAnsi" w:hAnsiTheme="minorHAnsi" w:cstheme="minorHAnsi"/>
+                <w:szCs w:val="22"/>
+              </w:rPr>
+              <w:t>Se implementaron pruebas para el sistema, pero no se encuentran datos para la realización de pruebas unitarias e integración.</w:t>
+            </w:r>
+          </w:p>
+        </w:tc>
+      </w:tr>
+      <w:tr>
+        <w:trPr>
+          <w:trHeight w:val="242"/>
+          <w:jc w:val="center"/>
+        </w:trPr>
+        <w:tc>
+          <w:tcPr>
+            <w:tcW w:w="9640" w:type="dxa"/>
+            <w:shd w:val="clear" w:color="auto" w:fill="B8CCE4" w:themeFill="accent1" w:themeFillTint="66"/>
+            <w:vAlign w:val="center"/>
+            <w:hideMark/>
+          </w:tcPr>
+          <w:p>
+            <w:pPr>
+              <w:rPr>
+                <w:rFonts w:asciiTheme="minorHAnsi" w:hAnsiTheme="minorHAnsi" w:cstheme="minorHAnsi"/>
+                <w:b/>
+                <w:szCs w:val="22"/>
+              </w:rPr>
+            </w:pPr>
+            <w:r>
+              <w:rPr>
+                <w:rFonts w:asciiTheme="minorHAnsi" w:hAnsiTheme="minorHAnsi" w:cstheme="minorHAnsi"/>
+                <w:b/>
+                <w:szCs w:val="22"/>
+              </w:rPr>
+              <w:t>Planes de Mitigación</w:t>
+            </w:r>
+          </w:p>
+        </w:tc>
+      </w:tr>
+      <w:tr>
+        <w:trPr>
+          <w:trHeight w:val="42"/>
+          <w:jc w:val="center"/>
+        </w:trPr>
+        <w:tc>
+          <w:tcPr>
+            <w:tcW w:w="9640" w:type="dxa"/>
+            <w:vAlign w:val="center"/>
+            <w:hideMark/>
+          </w:tcPr>
+          <w:p>
+            <w:pPr>
+              <w:pStyle w:val="Prrafodelista"/>
+              <w:numPr>
+                <w:ilvl w:val="0"/>
+                <w:numId w:val="10"/>
+              </w:numPr>
+              <w:ind w:left="234" w:hanging="234"/>
+              <w:rPr>
+                <w:rFonts w:asciiTheme="minorHAnsi" w:hAnsiTheme="minorHAnsi" w:cstheme="minorHAnsi"/>
+                <w:szCs w:val="22"/>
+              </w:rPr>
+            </w:pPr>
+            <w:r>
+              <w:rPr>
+                <w:rFonts w:asciiTheme="minorHAnsi" w:hAnsiTheme="minorHAnsi" w:cstheme="minorHAnsi"/>
+                <w:szCs w:val="22"/>
+              </w:rPr>
+              <w:t>Solicitar al equipo de desarrollo la información de cómo se realizaron las pruebas del sistema y los datos empleados.</w:t>
+            </w:r>
+          </w:p>
+          <w:p>
+            <w:pPr>
+              <w:pStyle w:val="Prrafodelista"/>
+              <w:numPr>
+                <w:ilvl w:val="0"/>
+                <w:numId w:val="10"/>
+              </w:numPr>
+              <w:ind w:left="234" w:hanging="234"/>
+              <w:rPr>
+                <w:rFonts w:asciiTheme="minorHAnsi" w:hAnsiTheme="minorHAnsi" w:cstheme="minorHAnsi"/>
+                <w:szCs w:val="22"/>
+              </w:rPr>
+            </w:pPr>
+            <w:r>
+              <w:rPr>
+                <w:rFonts w:asciiTheme="minorHAnsi" w:hAnsiTheme="minorHAnsi" w:cstheme="minorHAnsi"/>
+                <w:szCs w:val="22"/>
+              </w:rPr>
+              <w:t>Levantar la información de los datos</w:t>
+            </w:r>
+            <w:r>
+              <w:rPr>
+                <w:rFonts w:asciiTheme="minorHAnsi" w:hAnsiTheme="minorHAnsi" w:cstheme="minorHAnsi"/>
+                <w:szCs w:val="22"/>
+              </w:rPr>
+              <w:t xml:space="preserve"> de prueba</w:t>
+            </w:r>
+            <w:r>
+              <w:rPr>
+                <w:rFonts w:asciiTheme="minorHAnsi" w:hAnsiTheme="minorHAnsi" w:cstheme="minorHAnsi"/>
+                <w:szCs w:val="22"/>
+              </w:rPr>
+              <w:t xml:space="preserve"> con </w:t>
+            </w:r>
+            <w:r>
+              <w:rPr>
+                <w:rFonts w:asciiTheme="minorHAnsi" w:hAnsiTheme="minorHAnsi" w:cstheme="minorHAnsi"/>
+                <w:szCs w:val="22"/>
+              </w:rPr>
+              <w:t>análisis del sistema y pruebas unitarias por cada capa.</w:t>
+            </w:r>
+          </w:p>
+        </w:tc>
+      </w:tr>
+    </w:tbl>
+    <w:p>
+      <w:pPr>
+        <w:rPr>
+          <w:rFonts w:asciiTheme="minorHAnsi" w:hAnsiTheme="minorHAnsi"/>
+          <w:sz w:val="22"/>
+        </w:rPr>
+      </w:pPr>
     </w:p>
     <w:p>
       <w:pPr>
@@ -26574,7 +27312,7 @@
           <v:shape id="_x0000_i1025" type="#_x0000_t75" style="width:348pt;height:337.5pt" o:ole="">
             <v:imagedata r:id="rId17" o:title=""/>
           </v:shape>
-          <o:OLEObject Type="Embed" ProgID="Visio.Drawing.11" ShapeID="_x0000_i1025" DrawAspect="Content" ObjectID="_1378146273" r:id="rId18"/>
+          <o:OLEObject Type="Embed" ProgID="Visio.Drawing.11" ShapeID="_x0000_i1025" DrawAspect="Content" ObjectID="_1378151544" r:id="rId18"/>
         </w:object>
       </w:r>
     </w:p>
@@ -29283,7 +30021,7 @@
         <w:rFonts w:ascii="Calibri" w:hAnsi="Calibri"/>
         <w:noProof/>
       </w:rPr>
-      <w:t>22</w:t>
+      <w:t>20</w:t>
     </w:r>
     <w:r>
       <w:rPr>
@@ -30381,6 +31119,119 @@
     </w:lvl>
   </w:abstractNum>
   <w:abstractNum w:abstractNumId="9">
+    <w:nsid w:val="32D425ED"/>
+    <w:multiLevelType w:val="hybridMultilevel"/>
+    <w:tmpl w:val="188E79EE"/>
+    <w:lvl w:ilvl="0" w:tplc="240A0001">
+      <w:start w:val="1"/>
+      <w:numFmt w:val="bullet"/>
+      <w:lvlText w:val=""/>
+      <w:lvlJc w:val="left"/>
+      <w:pPr>
+        <w:ind w:left="720" w:hanging="360"/>
+      </w:pPr>
+      <w:rPr>
+        <w:rFonts w:ascii="Symbol" w:hAnsi="Symbol" w:hint="default"/>
+      </w:rPr>
+    </w:lvl>
+    <w:lvl w:ilvl="1" w:tplc="240A0003" w:tentative="1">
+      <w:start w:val="1"/>
+      <w:numFmt w:val="bullet"/>
+      <w:lvlText w:val="o"/>
+      <w:lvlJc w:val="left"/>
+      <w:pPr>
+        <w:ind w:left="1440" w:hanging="360"/>
+      </w:pPr>
+      <w:rPr>
+        <w:rFonts w:ascii="Courier New" w:hAnsi="Courier New" w:cs="Courier New" w:hint="default"/>
+      </w:rPr>
+    </w:lvl>
+    <w:lvl w:ilvl="2" w:tplc="240A0005" w:tentative="1">
+      <w:start w:val="1"/>
+      <w:numFmt w:val="bullet"/>
+      <w:lvlText w:val=""/>
+      <w:lvlJc w:val="left"/>
+      <w:pPr>
+        <w:ind w:left="2160" w:hanging="360"/>
+      </w:pPr>
+      <w:rPr>
+        <w:rFonts w:ascii="Wingdings" w:hAnsi="Wingdings" w:hint="default"/>
+      </w:rPr>
+    </w:lvl>
+    <w:lvl w:ilvl="3" w:tplc="240A0001" w:tentative="1">
+      <w:start w:val="1"/>
+      <w:numFmt w:val="bullet"/>
+      <w:lvlText w:val=""/>
+      <w:lvlJc w:val="left"/>
+      <w:pPr>
+        <w:ind w:left="2880" w:hanging="360"/>
+      </w:pPr>
+      <w:rPr>
+        <w:rFonts w:ascii="Symbol" w:hAnsi="Symbol" w:hint="default"/>
+      </w:rPr>
+    </w:lvl>
+    <w:lvl w:ilvl="4" w:tplc="240A0003" w:tentative="1">
+      <w:start w:val="1"/>
+      <w:numFmt w:val="bullet"/>
+      <w:lvlText w:val="o"/>
+      <w:lvlJc w:val="left"/>
+      <w:pPr>
+        <w:ind w:left="3600" w:hanging="360"/>
+      </w:pPr>
+      <w:rPr>
+        <w:rFonts w:ascii="Courier New" w:hAnsi="Courier New" w:cs="Courier New" w:hint="default"/>
+      </w:rPr>
+    </w:lvl>
+    <w:lvl w:ilvl="5" w:tplc="240A0005" w:tentative="1">
+      <w:start w:val="1"/>
+      <w:numFmt w:val="bullet"/>
+      <w:lvlText w:val=""/>
+      <w:lvlJc w:val="left"/>
+      <w:pPr>
+        <w:ind w:left="4320" w:hanging="360"/>
+      </w:pPr>
+      <w:rPr>
+        <w:rFonts w:ascii="Wingdings" w:hAnsi="Wingdings" w:hint="default"/>
+      </w:rPr>
+    </w:lvl>
+    <w:lvl w:ilvl="6" w:tplc="240A0001" w:tentative="1">
+      <w:start w:val="1"/>
+      <w:numFmt w:val="bullet"/>
+      <w:lvlText w:val=""/>
+      <w:lvlJc w:val="left"/>
+      <w:pPr>
+        <w:ind w:left="5040" w:hanging="360"/>
+      </w:pPr>
+      <w:rPr>
+        <w:rFonts w:ascii="Symbol" w:hAnsi="Symbol" w:hint="default"/>
+      </w:rPr>
+    </w:lvl>
+    <w:lvl w:ilvl="7" w:tplc="240A0003" w:tentative="1">
+      <w:start w:val="1"/>
+      <w:numFmt w:val="bullet"/>
+      <w:lvlText w:val="o"/>
+      <w:lvlJc w:val="left"/>
+      <w:pPr>
+        <w:ind w:left="5760" w:hanging="360"/>
+      </w:pPr>
+      <w:rPr>
+        <w:rFonts w:ascii="Courier New" w:hAnsi="Courier New" w:cs="Courier New" w:hint="default"/>
+      </w:rPr>
+    </w:lvl>
+    <w:lvl w:ilvl="8" w:tplc="240A0005" w:tentative="1">
+      <w:start w:val="1"/>
+      <w:numFmt w:val="bullet"/>
+      <w:lvlText w:val=""/>
+      <w:lvlJc w:val="left"/>
+      <w:pPr>
+        <w:ind w:left="6480" w:hanging="360"/>
+      </w:pPr>
+      <w:rPr>
+        <w:rFonts w:ascii="Wingdings" w:hAnsi="Wingdings" w:hint="default"/>
+      </w:rPr>
+    </w:lvl>
+  </w:abstractNum>
+  <w:abstractNum w:abstractNumId="10">
     <w:nsid w:val="4A2232AA"/>
     <w:multiLevelType w:val="multilevel"/>
     <w:tmpl w:val="240A001F"/>
@@ -30466,7 +31317,7 @@
       </w:pPr>
     </w:lvl>
   </w:abstractNum>
-  <w:abstractNum w:abstractNumId="10">
+  <w:abstractNum w:abstractNumId="11">
     <w:nsid w:val="54656942"/>
     <w:multiLevelType w:val="hybridMultilevel"/>
     <w:tmpl w:val="89B42B88"/>
@@ -30579,7 +31430,7 @@
       </w:rPr>
     </w:lvl>
   </w:abstractNum>
-  <w:abstractNum w:abstractNumId="11">
+  <w:abstractNum w:abstractNumId="12">
     <w:nsid w:val="61122AAA"/>
     <w:multiLevelType w:val="hybridMultilevel"/>
     <w:tmpl w:val="D0D8A4E6"/>
@@ -30692,7 +31543,7 @@
       </w:rPr>
     </w:lvl>
   </w:abstractNum>
-  <w:abstractNum w:abstractNumId="12">
+  <w:abstractNum w:abstractNumId="13">
     <w:nsid w:val="626E7196"/>
     <w:multiLevelType w:val="hybridMultilevel"/>
     <w:tmpl w:val="9F74A064"/>
@@ -30805,7 +31656,7 @@
       </w:rPr>
     </w:lvl>
   </w:abstractNum>
-  <w:abstractNum w:abstractNumId="13">
+  <w:abstractNum w:abstractNumId="14">
     <w:nsid w:val="761D7FDE"/>
     <w:multiLevelType w:val="multilevel"/>
     <w:tmpl w:val="240A001F"/>
@@ -30895,7 +31746,7 @@
     <w:abstractNumId w:val="8"/>
   </w:num>
   <w:num w:numId="2">
-    <w:abstractNumId w:val="10"/>
+    <w:abstractNumId w:val="11"/>
   </w:num>
   <w:num w:numId="3">
     <w:abstractNumId w:val="5"/>
@@ -30904,13 +31755,13 @@
     <w:abstractNumId w:val="3"/>
   </w:num>
   <w:num w:numId="5">
-    <w:abstractNumId w:val="12"/>
+    <w:abstractNumId w:val="13"/>
   </w:num>
   <w:num w:numId="6">
     <w:abstractNumId w:val="6"/>
   </w:num>
   <w:num w:numId="7">
-    <w:abstractNumId w:val="11"/>
+    <w:abstractNumId w:val="12"/>
   </w:num>
   <w:num w:numId="8">
     <w:abstractNumId w:val="4"/>
@@ -30925,12 +31776,15 @@
     <w:abstractNumId w:val="1"/>
   </w:num>
   <w:num w:numId="12">
-    <w:abstractNumId w:val="13"/>
+    <w:abstractNumId w:val="14"/>
   </w:num>
   <w:num w:numId="13">
     <w:abstractNumId w:val="7"/>
   </w:num>
   <w:num w:numId="14">
+    <w:abstractNumId w:val="10"/>
+  </w:num>
+  <w:num w:numId="15">
     <w:abstractNumId w:val="9"/>
   </w:num>
   <w:numIdMacAtCleanup w:val="7"/>
@@ -32083,6 +32937,11 @@
     <w:uiPriority w:val="99"/>
     <w:unhideWhenUsed/>
     <w:rsid w:val="00B5157C"/>
+  </w:style>
+  <w:style w:type="character" w:customStyle="1" w:styleId="apple-converted-space">
+    <w:name w:val="apple-converted-space"/>
+    <w:basedOn w:val="Fuentedeprrafopredeter"/>
+    <w:rsid w:val="00DF1B9C"/>
   </w:style>
 </w:styles>
 </file>
@@ -33787,83 +34646,83 @@
     </dgm:pt>
   </dgm:ptLst>
   <dgm:cxnLst>
-    <dgm:cxn modelId="{5193B77F-D577-435A-823A-81B9661398E6}" type="presOf" srcId="{2A9ACDB5-2E83-4E48-AFF2-4CD71DC28673}" destId="{FFC49AAC-89FE-45D9-BFD6-81A494EB34E7}" srcOrd="1" destOrd="0" presId="urn:microsoft.com/office/officeart/2005/8/layout/process4"/>
-    <dgm:cxn modelId="{96CE6CB4-CA51-45BC-A76C-97D8813975F1}" type="presOf" srcId="{327B246F-14D1-4984-B970-1E8B45AD7D9E}" destId="{6A346C74-44E3-455D-8E6A-E267C018E6A3}" srcOrd="0" destOrd="0" presId="urn:microsoft.com/office/officeart/2005/8/layout/process4"/>
-    <dgm:cxn modelId="{19904C5A-C09E-4BB3-99F3-1B0A8AF6EDDA}" type="presOf" srcId="{ABDFDCD5-EB07-4F90-A55C-38772F481D80}" destId="{4245295E-456F-4478-B66C-456AF416DC5F}" srcOrd="1" destOrd="0" presId="urn:microsoft.com/office/officeart/2005/8/layout/process4"/>
+    <dgm:cxn modelId="{A4652CA1-5BA6-411C-A4ED-A2335D4024C9}" type="presOf" srcId="{50156A11-B230-4FC8-B937-30726374651D}" destId="{8E9680AC-7C1D-4D92-972D-D928D62D698A}" srcOrd="0" destOrd="0" presId="urn:microsoft.com/office/officeart/2005/8/layout/process4"/>
     <dgm:cxn modelId="{2637AC56-CFF2-4465-8499-A44A6C3BA715}" srcId="{ABDFDCD5-EB07-4F90-A55C-38772F481D80}" destId="{7D142484-E781-451D-B3CC-1463895D79D7}" srcOrd="0" destOrd="0" parTransId="{91C06BF9-55DE-4814-ADC4-60D512ED12C9}" sibTransId="{D1C8512B-4C93-4BF9-B22B-3E8C52CA1001}"/>
+    <dgm:cxn modelId="{A5C6893F-B59F-4A14-84CD-BD83A0F41694}" type="presOf" srcId="{2A9ACDB5-2E83-4E48-AFF2-4CD71DC28673}" destId="{616E8365-7B7D-4C79-B610-3ED1CBD4C1B8}" srcOrd="0" destOrd="0" presId="urn:microsoft.com/office/officeart/2005/8/layout/process4"/>
+    <dgm:cxn modelId="{1719EB78-80BF-4654-8532-4AE94A8783B5}" type="presOf" srcId="{03DED7AD-2E61-4F0D-A6BF-8FFB187D7079}" destId="{288C8588-1B41-41C4-85E7-9655DA3E2F7F}" srcOrd="0" destOrd="0" presId="urn:microsoft.com/office/officeart/2005/8/layout/process4"/>
+    <dgm:cxn modelId="{2D4BA934-3351-4BF6-9583-27C47FB0A275}" type="presOf" srcId="{0CDED7C8-4366-4534-8695-7FFCA6F11B78}" destId="{E2CE4A77-4D63-456F-ACF0-DB5323992B6A}" srcOrd="0" destOrd="0" presId="urn:microsoft.com/office/officeart/2005/8/layout/process4"/>
+    <dgm:cxn modelId="{50EC6D55-6BBB-4F08-820F-FD46BF82134B}" srcId="{E84153B7-31BA-4126-96DE-0C249B92526B}" destId="{1B7FA292-EBC9-4A33-9E32-CC5DAE319DB2}" srcOrd="0" destOrd="0" parTransId="{B80B8D98-F788-4F9E-823D-09197117A7AD}" sibTransId="{E053AC9C-20B7-4C4A-BBF5-215CDEA8B0D3}"/>
+    <dgm:cxn modelId="{FFD2DF30-A8AC-4D17-8B5A-B0C0D96AC205}" srcId="{A4C85FDE-575E-4D62-A0BF-ED411EB0D096}" destId="{ABDFDCD5-EB07-4F90-A55C-38772F481D80}" srcOrd="3" destOrd="0" parTransId="{1DFC3916-5DF9-4AA0-9284-F7C4F1761035}" sibTransId="{FFAC5F48-AABF-42D9-A3B4-A6D8CD8C6075}"/>
+    <dgm:cxn modelId="{68EFBF62-DD50-42FE-8E67-9E77F0A34EE8}" srcId="{A4C85FDE-575E-4D62-A0BF-ED411EB0D096}" destId="{2A9ACDB5-2E83-4E48-AFF2-4CD71DC28673}" srcOrd="2" destOrd="0" parTransId="{3649BC3F-D3A6-4727-A629-AC174B7DB326}" sibTransId="{E0B4635D-8AC4-428B-9182-18441657A325}"/>
+    <dgm:cxn modelId="{958051AB-7CB5-4759-85AD-368C7B7C0A8C}" type="presOf" srcId="{327B246F-14D1-4984-B970-1E8B45AD7D9E}" destId="{6A346C74-44E3-455D-8E6A-E267C018E6A3}" srcOrd="0" destOrd="0" presId="urn:microsoft.com/office/officeart/2005/8/layout/process4"/>
+    <dgm:cxn modelId="{C282514D-9D82-4473-86F5-4902BC4CA6CE}" type="presOf" srcId="{E84153B7-31BA-4126-96DE-0C249B92526B}" destId="{B350BBDE-12F8-41E1-8666-FE932C5F671A}" srcOrd="0" destOrd="0" presId="urn:microsoft.com/office/officeart/2005/8/layout/process4"/>
+    <dgm:cxn modelId="{27F8E712-A5A8-49E4-B0CF-000AAC1A608E}" srcId="{86E4CF8C-8326-453B-9AE1-7FA27DE26B10}" destId="{D69C8236-4E8F-481C-AF9E-378AFFFB4209}" srcOrd="0" destOrd="0" parTransId="{42745623-C119-4A0B-87C8-5ED5076788C0}" sibTransId="{E811035F-6D03-4220-846D-68D18A2FC7D3}"/>
+    <dgm:cxn modelId="{D9AE2E51-E49B-49F6-A49B-D4A487B7CC7A}" type="presOf" srcId="{86E4CF8C-8326-453B-9AE1-7FA27DE26B10}" destId="{21D87564-F5F3-4C7D-9474-C3E61ABCDB56}" srcOrd="1" destOrd="0" presId="urn:microsoft.com/office/officeart/2005/8/layout/process4"/>
+    <dgm:cxn modelId="{95970ADA-B12D-4721-82AC-ED73EB6ECB00}" type="presOf" srcId="{A4C85FDE-575E-4D62-A0BF-ED411EB0D096}" destId="{069FB17A-DF37-44A1-835D-EBBA8E02B58C}" srcOrd="0" destOrd="0" presId="urn:microsoft.com/office/officeart/2005/8/layout/process4"/>
+    <dgm:cxn modelId="{9459DBE6-8818-4015-B0B5-2E476838F582}" type="presOf" srcId="{ABDFDCD5-EB07-4F90-A55C-38772F481D80}" destId="{4245295E-456F-4478-B66C-456AF416DC5F}" srcOrd="1" destOrd="0" presId="urn:microsoft.com/office/officeart/2005/8/layout/process4"/>
+    <dgm:cxn modelId="{1D22364F-96E7-4CC7-8C96-8B1AD8770DAE}" type="presOf" srcId="{A69BABF8-5C38-466E-ABB3-C6F4F3537ADC}" destId="{DF3DDB40-8119-4792-AAFA-FAEB07D00CD1}" srcOrd="0" destOrd="0" presId="urn:microsoft.com/office/officeart/2005/8/layout/process4"/>
+    <dgm:cxn modelId="{FFAA1E44-2269-44D8-8733-7354578ED3F4}" srcId="{A4C85FDE-575E-4D62-A0BF-ED411EB0D096}" destId="{FCFD4026-44B2-4C68-A775-8AF5792DB81C}" srcOrd="6" destOrd="0" parTransId="{1AF9800B-0770-497C-9257-07578ED73937}" sibTransId="{F591B302-97F5-4FCF-8F44-E6D4BF73A7BC}"/>
+    <dgm:cxn modelId="{41B1E315-04CB-472F-B203-9AC42010F131}" type="presOf" srcId="{86E4CF8C-8326-453B-9AE1-7FA27DE26B10}" destId="{4C2F1733-9CC6-4BD8-96D3-78CC45437DBE}" srcOrd="0" destOrd="0" presId="urn:microsoft.com/office/officeart/2005/8/layout/process4"/>
     <dgm:cxn modelId="{ACE8EA57-D93C-4687-AFD6-D680C2B5AF1C}" srcId="{A4C85FDE-575E-4D62-A0BF-ED411EB0D096}" destId="{A69BABF8-5C38-466E-ABB3-C6F4F3537ADC}" srcOrd="1" destOrd="0" parTransId="{A9070650-3AB6-4B1E-A800-3D8B5281507C}" sibTransId="{CACE7ECC-3E4B-4FC7-B36B-1477F93038E7}"/>
-    <dgm:cxn modelId="{BC61443E-E9DC-467E-B030-0C305212F46B}" type="presOf" srcId="{50156A11-B230-4FC8-B937-30726374651D}" destId="{8E9680AC-7C1D-4D92-972D-D928D62D698A}" srcOrd="0" destOrd="0" presId="urn:microsoft.com/office/officeart/2005/8/layout/process4"/>
-    <dgm:cxn modelId="{9527E874-57D9-4113-8562-F29EBCD3C168}" type="presOf" srcId="{E84153B7-31BA-4126-96DE-0C249B92526B}" destId="{02B74AFA-02EA-44BC-9C05-ACBADEF6BF12}" srcOrd="1" destOrd="0" presId="urn:microsoft.com/office/officeart/2005/8/layout/process4"/>
-    <dgm:cxn modelId="{27F8E712-A5A8-49E4-B0CF-000AAC1A608E}" srcId="{86E4CF8C-8326-453B-9AE1-7FA27DE26B10}" destId="{D69C8236-4E8F-481C-AF9E-378AFFFB4209}" srcOrd="0" destOrd="0" parTransId="{42745623-C119-4A0B-87C8-5ED5076788C0}" sibTransId="{E811035F-6D03-4220-846D-68D18A2FC7D3}"/>
-    <dgm:cxn modelId="{E65379C8-D551-4B77-9D90-0910373CAC89}" type="presOf" srcId="{E84153B7-31BA-4126-96DE-0C249B92526B}" destId="{B350BBDE-12F8-41E1-8666-FE932C5F671A}" srcOrd="0" destOrd="0" presId="urn:microsoft.com/office/officeart/2005/8/layout/process4"/>
-    <dgm:cxn modelId="{A8268CD0-D3AE-4FFB-9FB0-ECF13A1FF787}" type="presOf" srcId="{FCFD4026-44B2-4C68-A775-8AF5792DB81C}" destId="{454D2DE0-CE0B-4007-B23F-33EF39A519F1}" srcOrd="1" destOrd="0" presId="urn:microsoft.com/office/officeart/2005/8/layout/process4"/>
-    <dgm:cxn modelId="{138B5C67-1CE2-4427-927E-DC9FC151C708}" type="presOf" srcId="{1B7FA292-EBC9-4A33-9E32-CC5DAE319DB2}" destId="{39855558-CEA3-4BE1-85CC-94AD727DF902}" srcOrd="0" destOrd="0" presId="urn:microsoft.com/office/officeart/2005/8/layout/process4"/>
+    <dgm:cxn modelId="{1264A4C3-2BDD-4E70-B215-0B90BC03AAC1}" type="presOf" srcId="{7D142484-E781-451D-B3CC-1463895D79D7}" destId="{8B78BD0D-0630-459C-8B7E-AB249D074DE7}" srcOrd="0" destOrd="0" presId="urn:microsoft.com/office/officeart/2005/8/layout/process4"/>
+    <dgm:cxn modelId="{5D700E51-EB60-4006-8BAD-EADCB96E1A1E}" srcId="{327B246F-14D1-4984-B970-1E8B45AD7D9E}" destId="{03DED7AD-2E61-4F0D-A6BF-8FFB187D7079}" srcOrd="0" destOrd="0" parTransId="{24E7E08E-520B-4FD4-AE05-AC816FE03138}" sibTransId="{CBFDB8DB-3704-4AEF-8E94-A9628CDC772B}"/>
+    <dgm:cxn modelId="{EC52402F-7BC3-4DDF-8713-D239FAC2219D}" srcId="{2A9ACDB5-2E83-4E48-AFF2-4CD71DC28673}" destId="{0CDED7C8-4366-4534-8695-7FFCA6F11B78}" srcOrd="0" destOrd="0" parTransId="{AE6CCC99-53A0-4C7A-BD83-11A1A9467DDA}" sibTransId="{FDAE6C45-E436-4669-B9CC-3192D70B0064}"/>
+    <dgm:cxn modelId="{E3A71E25-185E-41F1-844B-D340A2CF410B}" srcId="{FCFD4026-44B2-4C68-A775-8AF5792DB81C}" destId="{028FF859-A677-4075-8A69-017509C8D72B}" srcOrd="0" destOrd="0" parTransId="{FC8CF1C3-4878-4BB6-BD73-2D122739C856}" sibTransId="{5C1AC4FF-2298-4065-8FAC-13425E018670}"/>
+    <dgm:cxn modelId="{DE7FE1C1-6BCF-44ED-81AE-05A69EC5CE75}" type="presOf" srcId="{327B246F-14D1-4984-B970-1E8B45AD7D9E}" destId="{43D79030-0770-4132-9B21-FA92C02105E1}" srcOrd="1" destOrd="0" presId="urn:microsoft.com/office/officeart/2005/8/layout/process4"/>
     <dgm:cxn modelId="{6FBDE5AF-A17A-4F45-8395-7F5C486F9793}" srcId="{A4C85FDE-575E-4D62-A0BF-ED411EB0D096}" destId="{86E4CF8C-8326-453B-9AE1-7FA27DE26B10}" srcOrd="4" destOrd="0" parTransId="{C024A58A-5531-4FED-B1F3-461D75C394BD}" sibTransId="{8CF20DB9-9E10-4624-BA64-0CD60B1B71C2}"/>
-    <dgm:cxn modelId="{2EE2E180-6285-4E26-BF3B-705019E7CED6}" type="presOf" srcId="{FCFD4026-44B2-4C68-A775-8AF5792DB81C}" destId="{A23AFFFA-34E5-4D24-A8D1-675A65A693EA}" srcOrd="0" destOrd="0" presId="urn:microsoft.com/office/officeart/2005/8/layout/process4"/>
-    <dgm:cxn modelId="{8C022A97-A508-43BE-A781-107367CB85A8}" type="presOf" srcId="{327B246F-14D1-4984-B970-1E8B45AD7D9E}" destId="{43D79030-0770-4132-9B21-FA92C02105E1}" srcOrd="1" destOrd="0" presId="urn:microsoft.com/office/officeart/2005/8/layout/process4"/>
-    <dgm:cxn modelId="{A198116A-F68B-4267-960C-A0038B54BD9E}" type="presOf" srcId="{86E4CF8C-8326-453B-9AE1-7FA27DE26B10}" destId="{21D87564-F5F3-4C7D-9474-C3E61ABCDB56}" srcOrd="1" destOrd="0" presId="urn:microsoft.com/office/officeart/2005/8/layout/process4"/>
-    <dgm:cxn modelId="{E561D61C-1DCF-4B53-963E-9D6A200A9C8C}" type="presOf" srcId="{028FF859-A677-4075-8A69-017509C8D72B}" destId="{1BEF605F-3A6B-48B4-9548-EAD32954527F}" srcOrd="0" destOrd="0" presId="urn:microsoft.com/office/officeart/2005/8/layout/process4"/>
-    <dgm:cxn modelId="{BD242306-0352-4B66-829A-F29E0DF36E24}" type="presOf" srcId="{7D142484-E781-451D-B3CC-1463895D79D7}" destId="{8B78BD0D-0630-459C-8B7E-AB249D074DE7}" srcOrd="0" destOrd="0" presId="urn:microsoft.com/office/officeart/2005/8/layout/process4"/>
+    <dgm:cxn modelId="{E0EA08BF-F4E8-4379-95E2-C3663FFC1BB6}" type="presOf" srcId="{D69C8236-4E8F-481C-AF9E-378AFFFB4209}" destId="{41F4C0E0-8B41-4083-BD78-F1ACCC82858C}" srcOrd="0" destOrd="0" presId="urn:microsoft.com/office/officeart/2005/8/layout/process4"/>
+    <dgm:cxn modelId="{9DCA7A7A-6A37-49BB-9A14-557487A69CFE}" type="presOf" srcId="{028FF859-A677-4075-8A69-017509C8D72B}" destId="{1BEF605F-3A6B-48B4-9548-EAD32954527F}" srcOrd="0" destOrd="0" presId="urn:microsoft.com/office/officeart/2005/8/layout/process4"/>
+    <dgm:cxn modelId="{18F3F4D8-53C4-40F7-B45B-49296E5F93F2}" type="presOf" srcId="{A69BABF8-5C38-466E-ABB3-C6F4F3537ADC}" destId="{AE7C06C6-C079-4C95-A543-9F23AB866FC2}" srcOrd="1" destOrd="0" presId="urn:microsoft.com/office/officeart/2005/8/layout/process4"/>
+    <dgm:cxn modelId="{389FDE9A-5A55-4AD8-9B9D-28C45AC79178}" type="presOf" srcId="{FCFD4026-44B2-4C68-A775-8AF5792DB81C}" destId="{A23AFFFA-34E5-4D24-A8D1-675A65A693EA}" srcOrd="0" destOrd="0" presId="urn:microsoft.com/office/officeart/2005/8/layout/process4"/>
+    <dgm:cxn modelId="{60F3ED8E-9FF7-4420-A6DE-6225FA858836}" type="presOf" srcId="{FCFD4026-44B2-4C68-A775-8AF5792DB81C}" destId="{454D2DE0-CE0B-4007-B23F-33EF39A519F1}" srcOrd="1" destOrd="0" presId="urn:microsoft.com/office/officeart/2005/8/layout/process4"/>
+    <dgm:cxn modelId="{48CD900E-DDD4-4471-BE04-AC8845BD2501}" srcId="{A4C85FDE-575E-4D62-A0BF-ED411EB0D096}" destId="{E84153B7-31BA-4126-96DE-0C249B92526B}" srcOrd="5" destOrd="0" parTransId="{2C711D1C-C055-46CB-9377-5D797596369B}" sibTransId="{B65030E4-C4DE-46CD-A8DF-95C2B9139A22}"/>
     <dgm:cxn modelId="{EDB12451-F95E-419F-990B-319E5EC43225}" srcId="{A69BABF8-5C38-466E-ABB3-C6F4F3537ADC}" destId="{50156A11-B230-4FC8-B937-30726374651D}" srcOrd="0" destOrd="0" parTransId="{08641394-F11E-4492-B7FF-308C8DFB43CD}" sibTransId="{49A0C619-1F3F-45ED-82B5-3C1CCA3B9AE5}"/>
-    <dgm:cxn modelId="{50EC6D55-6BBB-4F08-820F-FD46BF82134B}" srcId="{E84153B7-31BA-4126-96DE-0C249B92526B}" destId="{1B7FA292-EBC9-4A33-9E32-CC5DAE319DB2}" srcOrd="0" destOrd="0" parTransId="{B80B8D98-F788-4F9E-823D-09197117A7AD}" sibTransId="{E053AC9C-20B7-4C4A-BBF5-215CDEA8B0D3}"/>
-    <dgm:cxn modelId="{E3A71E25-185E-41F1-844B-D340A2CF410B}" srcId="{FCFD4026-44B2-4C68-A775-8AF5792DB81C}" destId="{028FF859-A677-4075-8A69-017509C8D72B}" srcOrd="0" destOrd="0" parTransId="{FC8CF1C3-4878-4BB6-BD73-2D122739C856}" sibTransId="{5C1AC4FF-2298-4065-8FAC-13425E018670}"/>
-    <dgm:cxn modelId="{D447D264-4F18-4431-9A02-D3CD80356D52}" type="presOf" srcId="{ABDFDCD5-EB07-4F90-A55C-38772F481D80}" destId="{6FEEF9A3-E4AA-42D0-8CE6-508A66170E94}" srcOrd="0" destOrd="0" presId="urn:microsoft.com/office/officeart/2005/8/layout/process4"/>
     <dgm:cxn modelId="{9A7044DC-26F2-4329-876C-81DF0D929345}" srcId="{A4C85FDE-575E-4D62-A0BF-ED411EB0D096}" destId="{327B246F-14D1-4984-B970-1E8B45AD7D9E}" srcOrd="0" destOrd="0" parTransId="{D84A39C6-0835-4682-937A-AB926D06E070}" sibTransId="{45BACC55-08D2-4AAD-9B8E-B1D9E4CAFCAB}"/>
-    <dgm:cxn modelId="{FFD2DF30-A8AC-4D17-8B5A-B0C0D96AC205}" srcId="{A4C85FDE-575E-4D62-A0BF-ED411EB0D096}" destId="{ABDFDCD5-EB07-4F90-A55C-38772F481D80}" srcOrd="3" destOrd="0" parTransId="{1DFC3916-5DF9-4AA0-9284-F7C4F1761035}" sibTransId="{FFAC5F48-AABF-42D9-A3B4-A6D8CD8C6075}"/>
-    <dgm:cxn modelId="{5D700E51-EB60-4006-8BAD-EADCB96E1A1E}" srcId="{327B246F-14D1-4984-B970-1E8B45AD7D9E}" destId="{03DED7AD-2E61-4F0D-A6BF-8FFB187D7079}" srcOrd="0" destOrd="0" parTransId="{24E7E08E-520B-4FD4-AE05-AC816FE03138}" sibTransId="{CBFDB8DB-3704-4AEF-8E94-A9628CDC772B}"/>
-    <dgm:cxn modelId="{FFAA1E44-2269-44D8-8733-7354578ED3F4}" srcId="{A4C85FDE-575E-4D62-A0BF-ED411EB0D096}" destId="{FCFD4026-44B2-4C68-A775-8AF5792DB81C}" srcOrd="6" destOrd="0" parTransId="{1AF9800B-0770-497C-9257-07578ED73937}" sibTransId="{F591B302-97F5-4FCF-8F44-E6D4BF73A7BC}"/>
-    <dgm:cxn modelId="{638924CC-D572-49BD-91E2-8EF138B596B5}" type="presOf" srcId="{2A9ACDB5-2E83-4E48-AFF2-4CD71DC28673}" destId="{616E8365-7B7D-4C79-B610-3ED1CBD4C1B8}" srcOrd="0" destOrd="0" presId="urn:microsoft.com/office/officeart/2005/8/layout/process4"/>
-    <dgm:cxn modelId="{48CD900E-DDD4-4471-BE04-AC8845BD2501}" srcId="{A4C85FDE-575E-4D62-A0BF-ED411EB0D096}" destId="{E84153B7-31BA-4126-96DE-0C249B92526B}" srcOrd="5" destOrd="0" parTransId="{2C711D1C-C055-46CB-9377-5D797596369B}" sibTransId="{B65030E4-C4DE-46CD-A8DF-95C2B9139A22}"/>
-    <dgm:cxn modelId="{88D2FFEB-0F7A-4EA4-9984-484ABB1D66B8}" type="presOf" srcId="{A69BABF8-5C38-466E-ABB3-C6F4F3537ADC}" destId="{AE7C06C6-C079-4C95-A543-9F23AB866FC2}" srcOrd="1" destOrd="0" presId="urn:microsoft.com/office/officeart/2005/8/layout/process4"/>
-    <dgm:cxn modelId="{158499CB-0231-426A-8E9F-81DEB1534931}" type="presOf" srcId="{A4C85FDE-575E-4D62-A0BF-ED411EB0D096}" destId="{069FB17A-DF37-44A1-835D-EBBA8E02B58C}" srcOrd="0" destOrd="0" presId="urn:microsoft.com/office/officeart/2005/8/layout/process4"/>
-    <dgm:cxn modelId="{04DAC3C4-D1D7-4942-A2EB-11217656B960}" type="presOf" srcId="{D69C8236-4E8F-481C-AF9E-378AFFFB4209}" destId="{41F4C0E0-8B41-4083-BD78-F1ACCC82858C}" srcOrd="0" destOrd="0" presId="urn:microsoft.com/office/officeart/2005/8/layout/process4"/>
-    <dgm:cxn modelId="{EC52402F-7BC3-4DDF-8713-D239FAC2219D}" srcId="{2A9ACDB5-2E83-4E48-AFF2-4CD71DC28673}" destId="{0CDED7C8-4366-4534-8695-7FFCA6F11B78}" srcOrd="0" destOrd="0" parTransId="{AE6CCC99-53A0-4C7A-BD83-11A1A9467DDA}" sibTransId="{FDAE6C45-E436-4669-B9CC-3192D70B0064}"/>
-    <dgm:cxn modelId="{68EFBF62-DD50-42FE-8E67-9E77F0A34EE8}" srcId="{A4C85FDE-575E-4D62-A0BF-ED411EB0D096}" destId="{2A9ACDB5-2E83-4E48-AFF2-4CD71DC28673}" srcOrd="2" destOrd="0" parTransId="{3649BC3F-D3A6-4727-A629-AC174B7DB326}" sibTransId="{E0B4635D-8AC4-428B-9182-18441657A325}"/>
-    <dgm:cxn modelId="{50644B05-0879-44EE-9013-C8879AA9D3B5}" type="presOf" srcId="{A69BABF8-5C38-466E-ABB3-C6F4F3537ADC}" destId="{DF3DDB40-8119-4792-AAFA-FAEB07D00CD1}" srcOrd="0" destOrd="0" presId="urn:microsoft.com/office/officeart/2005/8/layout/process4"/>
-    <dgm:cxn modelId="{1AB5CD0D-62EA-43FD-83E6-E13688BAFD54}" type="presOf" srcId="{0CDED7C8-4366-4534-8695-7FFCA6F11B78}" destId="{E2CE4A77-4D63-456F-ACF0-DB5323992B6A}" srcOrd="0" destOrd="0" presId="urn:microsoft.com/office/officeart/2005/8/layout/process4"/>
-    <dgm:cxn modelId="{6B97DBB1-07B4-4994-B761-667A7860B0AB}" type="presOf" srcId="{03DED7AD-2E61-4F0D-A6BF-8FFB187D7079}" destId="{288C8588-1B41-41C4-85E7-9655DA3E2F7F}" srcOrd="0" destOrd="0" presId="urn:microsoft.com/office/officeart/2005/8/layout/process4"/>
-    <dgm:cxn modelId="{AFD181E7-A682-42A1-B7E5-2651D8E8886A}" type="presOf" srcId="{86E4CF8C-8326-453B-9AE1-7FA27DE26B10}" destId="{4C2F1733-9CC6-4BD8-96D3-78CC45437DBE}" srcOrd="0" destOrd="0" presId="urn:microsoft.com/office/officeart/2005/8/layout/process4"/>
-    <dgm:cxn modelId="{E3B69E16-1817-4A0F-93A5-A08099B15B9C}" type="presParOf" srcId="{069FB17A-DF37-44A1-835D-EBBA8E02B58C}" destId="{84A2CE8F-B519-4BE3-B6C7-69B7AFFB9BA9}" srcOrd="0" destOrd="0" presId="urn:microsoft.com/office/officeart/2005/8/layout/process4"/>
-    <dgm:cxn modelId="{7D1FD074-21E7-44A4-9D2B-B886CA056E41}" type="presParOf" srcId="{84A2CE8F-B519-4BE3-B6C7-69B7AFFB9BA9}" destId="{A23AFFFA-34E5-4D24-A8D1-675A65A693EA}" srcOrd="0" destOrd="0" presId="urn:microsoft.com/office/officeart/2005/8/layout/process4"/>
-    <dgm:cxn modelId="{BB5FFA97-9779-4097-8F8C-3A64D604D2BE}" type="presParOf" srcId="{84A2CE8F-B519-4BE3-B6C7-69B7AFFB9BA9}" destId="{454D2DE0-CE0B-4007-B23F-33EF39A519F1}" srcOrd="1" destOrd="0" presId="urn:microsoft.com/office/officeart/2005/8/layout/process4"/>
-    <dgm:cxn modelId="{E89A7BFD-1B35-4296-BA04-FFD24530D407}" type="presParOf" srcId="{84A2CE8F-B519-4BE3-B6C7-69B7AFFB9BA9}" destId="{4C89994F-EB8C-4626-B829-70425990F63F}" srcOrd="2" destOrd="0" presId="urn:microsoft.com/office/officeart/2005/8/layout/process4"/>
-    <dgm:cxn modelId="{AB8861B7-BC81-4A70-A322-111583B894CE}" type="presParOf" srcId="{4C89994F-EB8C-4626-B829-70425990F63F}" destId="{1BEF605F-3A6B-48B4-9548-EAD32954527F}" srcOrd="0" destOrd="0" presId="urn:microsoft.com/office/officeart/2005/8/layout/process4"/>
-    <dgm:cxn modelId="{4D2DFB64-CD59-4E88-9230-FB1669F4204D}" type="presParOf" srcId="{069FB17A-DF37-44A1-835D-EBBA8E02B58C}" destId="{EA2A5C0E-63C5-4481-A3DD-72AADAE96E5C}" srcOrd="1" destOrd="0" presId="urn:microsoft.com/office/officeart/2005/8/layout/process4"/>
-    <dgm:cxn modelId="{30A5300D-FD3F-44FF-8EC1-A9436FB31C12}" type="presParOf" srcId="{069FB17A-DF37-44A1-835D-EBBA8E02B58C}" destId="{14354355-4E59-4AD0-BD27-773AB83C32F1}" srcOrd="2" destOrd="0" presId="urn:microsoft.com/office/officeart/2005/8/layout/process4"/>
-    <dgm:cxn modelId="{049C6F77-E3FA-454B-B9A5-22E30C7C85CC}" type="presParOf" srcId="{14354355-4E59-4AD0-BD27-773AB83C32F1}" destId="{B350BBDE-12F8-41E1-8666-FE932C5F671A}" srcOrd="0" destOrd="0" presId="urn:microsoft.com/office/officeart/2005/8/layout/process4"/>
-    <dgm:cxn modelId="{C7A4A20A-F140-43C8-890B-526DA8C22F56}" type="presParOf" srcId="{14354355-4E59-4AD0-BD27-773AB83C32F1}" destId="{02B74AFA-02EA-44BC-9C05-ACBADEF6BF12}" srcOrd="1" destOrd="0" presId="urn:microsoft.com/office/officeart/2005/8/layout/process4"/>
-    <dgm:cxn modelId="{61E7269B-7952-4A11-BFB5-D413EBE7EF97}" type="presParOf" srcId="{14354355-4E59-4AD0-BD27-773AB83C32F1}" destId="{E6C269F7-0998-4DC3-9FBF-A36F4C7302EA}" srcOrd="2" destOrd="0" presId="urn:microsoft.com/office/officeart/2005/8/layout/process4"/>
-    <dgm:cxn modelId="{A33DE005-75FA-4520-975F-F1AE061AAC8E}" type="presParOf" srcId="{E6C269F7-0998-4DC3-9FBF-A36F4C7302EA}" destId="{39855558-CEA3-4BE1-85CC-94AD727DF902}" srcOrd="0" destOrd="0" presId="urn:microsoft.com/office/officeart/2005/8/layout/process4"/>
-    <dgm:cxn modelId="{8FE3C02D-C08B-4898-9E34-371A2220B465}" type="presParOf" srcId="{069FB17A-DF37-44A1-835D-EBBA8E02B58C}" destId="{96D95CC5-6CED-4B67-B9ED-CB1118FEF5D8}" srcOrd="3" destOrd="0" presId="urn:microsoft.com/office/officeart/2005/8/layout/process4"/>
-    <dgm:cxn modelId="{788C1DBE-389B-4E17-8135-382AF61E3EE9}" type="presParOf" srcId="{069FB17A-DF37-44A1-835D-EBBA8E02B58C}" destId="{7E94F9F6-C5D1-4304-BB91-B06691EFD028}" srcOrd="4" destOrd="0" presId="urn:microsoft.com/office/officeart/2005/8/layout/process4"/>
-    <dgm:cxn modelId="{3613D7C4-9384-402C-8F43-F85EBA67CB06}" type="presParOf" srcId="{7E94F9F6-C5D1-4304-BB91-B06691EFD028}" destId="{4C2F1733-9CC6-4BD8-96D3-78CC45437DBE}" srcOrd="0" destOrd="0" presId="urn:microsoft.com/office/officeart/2005/8/layout/process4"/>
-    <dgm:cxn modelId="{920A32DA-C5E1-4C1F-885F-79482E28770F}" type="presParOf" srcId="{7E94F9F6-C5D1-4304-BB91-B06691EFD028}" destId="{21D87564-F5F3-4C7D-9474-C3E61ABCDB56}" srcOrd="1" destOrd="0" presId="urn:microsoft.com/office/officeart/2005/8/layout/process4"/>
-    <dgm:cxn modelId="{31AEE626-96B9-4466-84F8-79C638AA665F}" type="presParOf" srcId="{7E94F9F6-C5D1-4304-BB91-B06691EFD028}" destId="{17C1C40F-3B70-40B1-A8EA-E3CD85F8F29C}" srcOrd="2" destOrd="0" presId="urn:microsoft.com/office/officeart/2005/8/layout/process4"/>
-    <dgm:cxn modelId="{1F500997-7D00-45D5-A31A-F66B35D8A8DD}" type="presParOf" srcId="{17C1C40F-3B70-40B1-A8EA-E3CD85F8F29C}" destId="{41F4C0E0-8B41-4083-BD78-F1ACCC82858C}" srcOrd="0" destOrd="0" presId="urn:microsoft.com/office/officeart/2005/8/layout/process4"/>
-    <dgm:cxn modelId="{D52B3A91-1A53-4DA1-98B0-875947061721}" type="presParOf" srcId="{069FB17A-DF37-44A1-835D-EBBA8E02B58C}" destId="{60DDA2EC-CE0C-4003-8496-75147DACF1D6}" srcOrd="5" destOrd="0" presId="urn:microsoft.com/office/officeart/2005/8/layout/process4"/>
-    <dgm:cxn modelId="{1B2B7499-20D6-4E96-85FF-24992E19488F}" type="presParOf" srcId="{069FB17A-DF37-44A1-835D-EBBA8E02B58C}" destId="{B339A33F-CE96-4532-AAD7-6D57B3CD3960}" srcOrd="6" destOrd="0" presId="urn:microsoft.com/office/officeart/2005/8/layout/process4"/>
-    <dgm:cxn modelId="{5551CC2F-AECC-43A4-8EA6-20CE3DF19ED9}" type="presParOf" srcId="{B339A33F-CE96-4532-AAD7-6D57B3CD3960}" destId="{6FEEF9A3-E4AA-42D0-8CE6-508A66170E94}" srcOrd="0" destOrd="0" presId="urn:microsoft.com/office/officeart/2005/8/layout/process4"/>
-    <dgm:cxn modelId="{9F037CB7-CAAF-47B6-8FAC-13FA8719B9A0}" type="presParOf" srcId="{B339A33F-CE96-4532-AAD7-6D57B3CD3960}" destId="{4245295E-456F-4478-B66C-456AF416DC5F}" srcOrd="1" destOrd="0" presId="urn:microsoft.com/office/officeart/2005/8/layout/process4"/>
-    <dgm:cxn modelId="{F07DBFE3-62BF-4805-B1F0-08B4A7BD25A1}" type="presParOf" srcId="{B339A33F-CE96-4532-AAD7-6D57B3CD3960}" destId="{DB6B43A7-2207-4D7C-92B8-A2CFCF89A478}" srcOrd="2" destOrd="0" presId="urn:microsoft.com/office/officeart/2005/8/layout/process4"/>
-    <dgm:cxn modelId="{300B0CA3-72AB-4781-B4A7-FE1C216A2023}" type="presParOf" srcId="{DB6B43A7-2207-4D7C-92B8-A2CFCF89A478}" destId="{8B78BD0D-0630-459C-8B7E-AB249D074DE7}" srcOrd="0" destOrd="0" presId="urn:microsoft.com/office/officeart/2005/8/layout/process4"/>
-    <dgm:cxn modelId="{2BF74D2E-0DCD-4485-943E-32DF5BC8B2ED}" type="presParOf" srcId="{069FB17A-DF37-44A1-835D-EBBA8E02B58C}" destId="{B0DA704E-4B41-4F90-9A71-42D52B0961AF}" srcOrd="7" destOrd="0" presId="urn:microsoft.com/office/officeart/2005/8/layout/process4"/>
-    <dgm:cxn modelId="{A9E17974-4F95-411A-8E1E-C195E12986A4}" type="presParOf" srcId="{069FB17A-DF37-44A1-835D-EBBA8E02B58C}" destId="{3B775FD5-9E82-4B1B-9414-96151F9C8CA2}" srcOrd="8" destOrd="0" presId="urn:microsoft.com/office/officeart/2005/8/layout/process4"/>
-    <dgm:cxn modelId="{8CE22510-E7BA-413C-918A-B641F0FCE831}" type="presParOf" srcId="{3B775FD5-9E82-4B1B-9414-96151F9C8CA2}" destId="{616E8365-7B7D-4C79-B610-3ED1CBD4C1B8}" srcOrd="0" destOrd="0" presId="urn:microsoft.com/office/officeart/2005/8/layout/process4"/>
-    <dgm:cxn modelId="{85070889-FE4D-4F01-A998-CF9FE81CA94F}" type="presParOf" srcId="{3B775FD5-9E82-4B1B-9414-96151F9C8CA2}" destId="{FFC49AAC-89FE-45D9-BFD6-81A494EB34E7}" srcOrd="1" destOrd="0" presId="urn:microsoft.com/office/officeart/2005/8/layout/process4"/>
-    <dgm:cxn modelId="{68140D43-B258-4E0A-8023-FB0E9D38BC6C}" type="presParOf" srcId="{3B775FD5-9E82-4B1B-9414-96151F9C8CA2}" destId="{AA8402AF-1C53-4A10-8F3E-5ABA5ED189D8}" srcOrd="2" destOrd="0" presId="urn:microsoft.com/office/officeart/2005/8/layout/process4"/>
-    <dgm:cxn modelId="{689FCE07-1D34-4E6A-8486-1EC2B3B50F0C}" type="presParOf" srcId="{AA8402AF-1C53-4A10-8F3E-5ABA5ED189D8}" destId="{E2CE4A77-4D63-456F-ACF0-DB5323992B6A}" srcOrd="0" destOrd="0" presId="urn:microsoft.com/office/officeart/2005/8/layout/process4"/>
-    <dgm:cxn modelId="{E35BB087-AAB5-44F8-97F9-00B67F2D2A67}" type="presParOf" srcId="{069FB17A-DF37-44A1-835D-EBBA8E02B58C}" destId="{7C60E828-A730-44E6-A285-7200F3DB151C}" srcOrd="9" destOrd="0" presId="urn:microsoft.com/office/officeart/2005/8/layout/process4"/>
-    <dgm:cxn modelId="{40278CBC-169A-4849-A243-A776D9DF3F0E}" type="presParOf" srcId="{069FB17A-DF37-44A1-835D-EBBA8E02B58C}" destId="{F3E67804-02EB-4B9B-9323-5CA83ED15F37}" srcOrd="10" destOrd="0" presId="urn:microsoft.com/office/officeart/2005/8/layout/process4"/>
-    <dgm:cxn modelId="{DF3C62E2-E70D-4C1F-B586-CABCE7222BEB}" type="presParOf" srcId="{F3E67804-02EB-4B9B-9323-5CA83ED15F37}" destId="{DF3DDB40-8119-4792-AAFA-FAEB07D00CD1}" srcOrd="0" destOrd="0" presId="urn:microsoft.com/office/officeart/2005/8/layout/process4"/>
-    <dgm:cxn modelId="{58B383EB-4C19-4850-9CF7-04DCB56566CA}" type="presParOf" srcId="{F3E67804-02EB-4B9B-9323-5CA83ED15F37}" destId="{AE7C06C6-C079-4C95-A543-9F23AB866FC2}" srcOrd="1" destOrd="0" presId="urn:microsoft.com/office/officeart/2005/8/layout/process4"/>
-    <dgm:cxn modelId="{B059923E-F215-429B-81A1-7C4EA315697A}" type="presParOf" srcId="{F3E67804-02EB-4B9B-9323-5CA83ED15F37}" destId="{12603E5F-07BF-4758-8A3A-2B15910F2005}" srcOrd="2" destOrd="0" presId="urn:microsoft.com/office/officeart/2005/8/layout/process4"/>
-    <dgm:cxn modelId="{DC622BDB-DD26-4B49-9C08-58F999A73A3F}" type="presParOf" srcId="{12603E5F-07BF-4758-8A3A-2B15910F2005}" destId="{8E9680AC-7C1D-4D92-972D-D928D62D698A}" srcOrd="0" destOrd="0" presId="urn:microsoft.com/office/officeart/2005/8/layout/process4"/>
-    <dgm:cxn modelId="{78F8E5EC-1AAD-4336-9057-684732947765}" type="presParOf" srcId="{069FB17A-DF37-44A1-835D-EBBA8E02B58C}" destId="{5A67774A-15FB-42B3-9CF5-3930D0560999}" srcOrd="11" destOrd="0" presId="urn:microsoft.com/office/officeart/2005/8/layout/process4"/>
-    <dgm:cxn modelId="{0E71A762-10AE-4CB1-A0E3-714C51878CFC}" type="presParOf" srcId="{069FB17A-DF37-44A1-835D-EBBA8E02B58C}" destId="{8DEA2A10-20A4-44BB-BBFF-1AED92EF1ED3}" srcOrd="12" destOrd="0" presId="urn:microsoft.com/office/officeart/2005/8/layout/process4"/>
-    <dgm:cxn modelId="{5CB685A9-98DD-48FE-9792-3752DB6088E4}" type="presParOf" srcId="{8DEA2A10-20A4-44BB-BBFF-1AED92EF1ED3}" destId="{6A346C74-44E3-455D-8E6A-E267C018E6A3}" srcOrd="0" destOrd="0" presId="urn:microsoft.com/office/officeart/2005/8/layout/process4"/>
-    <dgm:cxn modelId="{7E1B0D63-006C-4650-9408-9B5D1F776AFC}" type="presParOf" srcId="{8DEA2A10-20A4-44BB-BBFF-1AED92EF1ED3}" destId="{43D79030-0770-4132-9B21-FA92C02105E1}" srcOrd="1" destOrd="0" presId="urn:microsoft.com/office/officeart/2005/8/layout/process4"/>
-    <dgm:cxn modelId="{4B3E2C1F-D9B3-4A05-8753-F4DE75D8E64A}" type="presParOf" srcId="{8DEA2A10-20A4-44BB-BBFF-1AED92EF1ED3}" destId="{935C1472-E266-4920-AF6F-2B0C0A8E9205}" srcOrd="2" destOrd="0" presId="urn:microsoft.com/office/officeart/2005/8/layout/process4"/>
-    <dgm:cxn modelId="{1AE224DC-0FEE-49C5-8539-B5DC2ECA2378}" type="presParOf" srcId="{935C1472-E266-4920-AF6F-2B0C0A8E9205}" destId="{288C8588-1B41-41C4-85E7-9655DA3E2F7F}" srcOrd="0" destOrd="0" presId="urn:microsoft.com/office/officeart/2005/8/layout/process4"/>
+    <dgm:cxn modelId="{30C7A9EC-71B8-431A-8F01-DA2A042D905E}" type="presOf" srcId="{E84153B7-31BA-4126-96DE-0C249B92526B}" destId="{02B74AFA-02EA-44BC-9C05-ACBADEF6BF12}" srcOrd="1" destOrd="0" presId="urn:microsoft.com/office/officeart/2005/8/layout/process4"/>
+    <dgm:cxn modelId="{C20DDDF3-3175-4F6B-AD49-5854812BB332}" type="presOf" srcId="{ABDFDCD5-EB07-4F90-A55C-38772F481D80}" destId="{6FEEF9A3-E4AA-42D0-8CE6-508A66170E94}" srcOrd="0" destOrd="0" presId="urn:microsoft.com/office/officeart/2005/8/layout/process4"/>
+    <dgm:cxn modelId="{5D278C96-5694-43C8-BCA0-886026F77E1B}" type="presOf" srcId="{2A9ACDB5-2E83-4E48-AFF2-4CD71DC28673}" destId="{FFC49AAC-89FE-45D9-BFD6-81A494EB34E7}" srcOrd="1" destOrd="0" presId="urn:microsoft.com/office/officeart/2005/8/layout/process4"/>
+    <dgm:cxn modelId="{0DFA8FD7-2383-4395-A2EB-FDA1A6E74A28}" type="presOf" srcId="{1B7FA292-EBC9-4A33-9E32-CC5DAE319DB2}" destId="{39855558-CEA3-4BE1-85CC-94AD727DF902}" srcOrd="0" destOrd="0" presId="urn:microsoft.com/office/officeart/2005/8/layout/process4"/>
+    <dgm:cxn modelId="{9E735EDC-D135-420A-AE24-42F13A7DDABF}" type="presParOf" srcId="{069FB17A-DF37-44A1-835D-EBBA8E02B58C}" destId="{84A2CE8F-B519-4BE3-B6C7-69B7AFFB9BA9}" srcOrd="0" destOrd="0" presId="urn:microsoft.com/office/officeart/2005/8/layout/process4"/>
+    <dgm:cxn modelId="{277372FF-6B54-4EF0-BD4C-46B50ECA5EE3}" type="presParOf" srcId="{84A2CE8F-B519-4BE3-B6C7-69B7AFFB9BA9}" destId="{A23AFFFA-34E5-4D24-A8D1-675A65A693EA}" srcOrd="0" destOrd="0" presId="urn:microsoft.com/office/officeart/2005/8/layout/process4"/>
+    <dgm:cxn modelId="{5F86245A-FBE0-40D2-BBDE-84A91E89C856}" type="presParOf" srcId="{84A2CE8F-B519-4BE3-B6C7-69B7AFFB9BA9}" destId="{454D2DE0-CE0B-4007-B23F-33EF39A519F1}" srcOrd="1" destOrd="0" presId="urn:microsoft.com/office/officeart/2005/8/layout/process4"/>
+    <dgm:cxn modelId="{DA49D2E0-2779-4286-B38A-2D514077D4BE}" type="presParOf" srcId="{84A2CE8F-B519-4BE3-B6C7-69B7AFFB9BA9}" destId="{4C89994F-EB8C-4626-B829-70425990F63F}" srcOrd="2" destOrd="0" presId="urn:microsoft.com/office/officeart/2005/8/layout/process4"/>
+    <dgm:cxn modelId="{B7BFA651-EDCF-4480-9BBF-1910C5876AC8}" type="presParOf" srcId="{4C89994F-EB8C-4626-B829-70425990F63F}" destId="{1BEF605F-3A6B-48B4-9548-EAD32954527F}" srcOrd="0" destOrd="0" presId="urn:microsoft.com/office/officeart/2005/8/layout/process4"/>
+    <dgm:cxn modelId="{1A22B529-1F1D-45F1-A075-C4FED6897E73}" type="presParOf" srcId="{069FB17A-DF37-44A1-835D-EBBA8E02B58C}" destId="{EA2A5C0E-63C5-4481-A3DD-72AADAE96E5C}" srcOrd="1" destOrd="0" presId="urn:microsoft.com/office/officeart/2005/8/layout/process4"/>
+    <dgm:cxn modelId="{C6883747-2043-45BF-9783-DB0471A844B0}" type="presParOf" srcId="{069FB17A-DF37-44A1-835D-EBBA8E02B58C}" destId="{14354355-4E59-4AD0-BD27-773AB83C32F1}" srcOrd="2" destOrd="0" presId="urn:microsoft.com/office/officeart/2005/8/layout/process4"/>
+    <dgm:cxn modelId="{B1CBFDD8-24CC-4733-ADCB-A2244C3627F3}" type="presParOf" srcId="{14354355-4E59-4AD0-BD27-773AB83C32F1}" destId="{B350BBDE-12F8-41E1-8666-FE932C5F671A}" srcOrd="0" destOrd="0" presId="urn:microsoft.com/office/officeart/2005/8/layout/process4"/>
+    <dgm:cxn modelId="{180E80C8-BA1A-451F-853B-5C6073DFD16B}" type="presParOf" srcId="{14354355-4E59-4AD0-BD27-773AB83C32F1}" destId="{02B74AFA-02EA-44BC-9C05-ACBADEF6BF12}" srcOrd="1" destOrd="0" presId="urn:microsoft.com/office/officeart/2005/8/layout/process4"/>
+    <dgm:cxn modelId="{8E567A44-0CF3-4A3F-8242-9B1A56F768DB}" type="presParOf" srcId="{14354355-4E59-4AD0-BD27-773AB83C32F1}" destId="{E6C269F7-0998-4DC3-9FBF-A36F4C7302EA}" srcOrd="2" destOrd="0" presId="urn:microsoft.com/office/officeart/2005/8/layout/process4"/>
+    <dgm:cxn modelId="{0DF60827-89F6-4405-AC2B-C5492A44D063}" type="presParOf" srcId="{E6C269F7-0998-4DC3-9FBF-A36F4C7302EA}" destId="{39855558-CEA3-4BE1-85CC-94AD727DF902}" srcOrd="0" destOrd="0" presId="urn:microsoft.com/office/officeart/2005/8/layout/process4"/>
+    <dgm:cxn modelId="{327396C1-C487-4028-AB55-33415E33208D}" type="presParOf" srcId="{069FB17A-DF37-44A1-835D-EBBA8E02B58C}" destId="{96D95CC5-6CED-4B67-B9ED-CB1118FEF5D8}" srcOrd="3" destOrd="0" presId="urn:microsoft.com/office/officeart/2005/8/layout/process4"/>
+    <dgm:cxn modelId="{904C6CFC-A7EE-4D31-9E59-054830EACF2E}" type="presParOf" srcId="{069FB17A-DF37-44A1-835D-EBBA8E02B58C}" destId="{7E94F9F6-C5D1-4304-BB91-B06691EFD028}" srcOrd="4" destOrd="0" presId="urn:microsoft.com/office/officeart/2005/8/layout/process4"/>
+    <dgm:cxn modelId="{4B80698C-CEBC-48E8-BAE1-E3C54B622C4D}" type="presParOf" srcId="{7E94F9F6-C5D1-4304-BB91-B06691EFD028}" destId="{4C2F1733-9CC6-4BD8-96D3-78CC45437DBE}" srcOrd="0" destOrd="0" presId="urn:microsoft.com/office/officeart/2005/8/layout/process4"/>
+    <dgm:cxn modelId="{BC58A474-8FB3-4EE8-83BA-18178BE0BABC}" type="presParOf" srcId="{7E94F9F6-C5D1-4304-BB91-B06691EFD028}" destId="{21D87564-F5F3-4C7D-9474-C3E61ABCDB56}" srcOrd="1" destOrd="0" presId="urn:microsoft.com/office/officeart/2005/8/layout/process4"/>
+    <dgm:cxn modelId="{ECD85355-99B8-4D77-91CE-A2C2966CDF52}" type="presParOf" srcId="{7E94F9F6-C5D1-4304-BB91-B06691EFD028}" destId="{17C1C40F-3B70-40B1-A8EA-E3CD85F8F29C}" srcOrd="2" destOrd="0" presId="urn:microsoft.com/office/officeart/2005/8/layout/process4"/>
+    <dgm:cxn modelId="{9EF8C9C6-5025-4511-964E-4482B393223B}" type="presParOf" srcId="{17C1C40F-3B70-40B1-A8EA-E3CD85F8F29C}" destId="{41F4C0E0-8B41-4083-BD78-F1ACCC82858C}" srcOrd="0" destOrd="0" presId="urn:microsoft.com/office/officeart/2005/8/layout/process4"/>
+    <dgm:cxn modelId="{44187D15-3A1F-4D72-B48A-E25292CB4330}" type="presParOf" srcId="{069FB17A-DF37-44A1-835D-EBBA8E02B58C}" destId="{60DDA2EC-CE0C-4003-8496-75147DACF1D6}" srcOrd="5" destOrd="0" presId="urn:microsoft.com/office/officeart/2005/8/layout/process4"/>
+    <dgm:cxn modelId="{36F9F7A9-D57E-46D1-892D-6071B35E43A8}" type="presParOf" srcId="{069FB17A-DF37-44A1-835D-EBBA8E02B58C}" destId="{B339A33F-CE96-4532-AAD7-6D57B3CD3960}" srcOrd="6" destOrd="0" presId="urn:microsoft.com/office/officeart/2005/8/layout/process4"/>
+    <dgm:cxn modelId="{2B9619F5-92A5-4CB8-8F37-C67D1D38DF83}" type="presParOf" srcId="{B339A33F-CE96-4532-AAD7-6D57B3CD3960}" destId="{6FEEF9A3-E4AA-42D0-8CE6-508A66170E94}" srcOrd="0" destOrd="0" presId="urn:microsoft.com/office/officeart/2005/8/layout/process4"/>
+    <dgm:cxn modelId="{A8A6E46B-D962-430A-81CE-4669A42B105B}" type="presParOf" srcId="{B339A33F-CE96-4532-AAD7-6D57B3CD3960}" destId="{4245295E-456F-4478-B66C-456AF416DC5F}" srcOrd="1" destOrd="0" presId="urn:microsoft.com/office/officeart/2005/8/layout/process4"/>
+    <dgm:cxn modelId="{7321AF99-1524-48E2-BBF0-212A09F83833}" type="presParOf" srcId="{B339A33F-CE96-4532-AAD7-6D57B3CD3960}" destId="{DB6B43A7-2207-4D7C-92B8-A2CFCF89A478}" srcOrd="2" destOrd="0" presId="urn:microsoft.com/office/officeart/2005/8/layout/process4"/>
+    <dgm:cxn modelId="{4D88218A-77B2-48DC-93A5-9CA8ACF693AD}" type="presParOf" srcId="{DB6B43A7-2207-4D7C-92B8-A2CFCF89A478}" destId="{8B78BD0D-0630-459C-8B7E-AB249D074DE7}" srcOrd="0" destOrd="0" presId="urn:microsoft.com/office/officeart/2005/8/layout/process4"/>
+    <dgm:cxn modelId="{A8909677-50EE-4094-AD68-9001534FED08}" type="presParOf" srcId="{069FB17A-DF37-44A1-835D-EBBA8E02B58C}" destId="{B0DA704E-4B41-4F90-9A71-42D52B0961AF}" srcOrd="7" destOrd="0" presId="urn:microsoft.com/office/officeart/2005/8/layout/process4"/>
+    <dgm:cxn modelId="{34F0B4FC-6882-4FE5-A4A0-C5AFB4D046CE}" type="presParOf" srcId="{069FB17A-DF37-44A1-835D-EBBA8E02B58C}" destId="{3B775FD5-9E82-4B1B-9414-96151F9C8CA2}" srcOrd="8" destOrd="0" presId="urn:microsoft.com/office/officeart/2005/8/layout/process4"/>
+    <dgm:cxn modelId="{7EF2F800-AE14-4710-B075-593DAE7B4D2E}" type="presParOf" srcId="{3B775FD5-9E82-4B1B-9414-96151F9C8CA2}" destId="{616E8365-7B7D-4C79-B610-3ED1CBD4C1B8}" srcOrd="0" destOrd="0" presId="urn:microsoft.com/office/officeart/2005/8/layout/process4"/>
+    <dgm:cxn modelId="{20B9D5D5-1F64-4854-84A8-7B8C2EF3C595}" type="presParOf" srcId="{3B775FD5-9E82-4B1B-9414-96151F9C8CA2}" destId="{FFC49AAC-89FE-45D9-BFD6-81A494EB34E7}" srcOrd="1" destOrd="0" presId="urn:microsoft.com/office/officeart/2005/8/layout/process4"/>
+    <dgm:cxn modelId="{73BFCBD9-3109-4551-8FA6-24AC7191BE31}" type="presParOf" srcId="{3B775FD5-9E82-4B1B-9414-96151F9C8CA2}" destId="{AA8402AF-1C53-4A10-8F3E-5ABA5ED189D8}" srcOrd="2" destOrd="0" presId="urn:microsoft.com/office/officeart/2005/8/layout/process4"/>
+    <dgm:cxn modelId="{565A2CCD-EC3C-4866-B952-C9DF08B45AC5}" type="presParOf" srcId="{AA8402AF-1C53-4A10-8F3E-5ABA5ED189D8}" destId="{E2CE4A77-4D63-456F-ACF0-DB5323992B6A}" srcOrd="0" destOrd="0" presId="urn:microsoft.com/office/officeart/2005/8/layout/process4"/>
+    <dgm:cxn modelId="{E0B25CA3-9774-4642-8D17-E720CFDC1134}" type="presParOf" srcId="{069FB17A-DF37-44A1-835D-EBBA8E02B58C}" destId="{7C60E828-A730-44E6-A285-7200F3DB151C}" srcOrd="9" destOrd="0" presId="urn:microsoft.com/office/officeart/2005/8/layout/process4"/>
+    <dgm:cxn modelId="{BE0BE62E-F8A8-43C5-BC00-CC21E4A9FC48}" type="presParOf" srcId="{069FB17A-DF37-44A1-835D-EBBA8E02B58C}" destId="{F3E67804-02EB-4B9B-9323-5CA83ED15F37}" srcOrd="10" destOrd="0" presId="urn:microsoft.com/office/officeart/2005/8/layout/process4"/>
+    <dgm:cxn modelId="{17FBF32E-9681-4E8F-ABC5-9124D1F89324}" type="presParOf" srcId="{F3E67804-02EB-4B9B-9323-5CA83ED15F37}" destId="{DF3DDB40-8119-4792-AAFA-FAEB07D00CD1}" srcOrd="0" destOrd="0" presId="urn:microsoft.com/office/officeart/2005/8/layout/process4"/>
+    <dgm:cxn modelId="{49E2ACC8-2604-4385-B3AC-24B06779D94F}" type="presParOf" srcId="{F3E67804-02EB-4B9B-9323-5CA83ED15F37}" destId="{AE7C06C6-C079-4C95-A543-9F23AB866FC2}" srcOrd="1" destOrd="0" presId="urn:microsoft.com/office/officeart/2005/8/layout/process4"/>
+    <dgm:cxn modelId="{ADC91077-3F79-48C0-8B89-5369B4F5DCF0}" type="presParOf" srcId="{F3E67804-02EB-4B9B-9323-5CA83ED15F37}" destId="{12603E5F-07BF-4758-8A3A-2B15910F2005}" srcOrd="2" destOrd="0" presId="urn:microsoft.com/office/officeart/2005/8/layout/process4"/>
+    <dgm:cxn modelId="{938966FE-AC20-483E-AD84-F192B09D69CF}" type="presParOf" srcId="{12603E5F-07BF-4758-8A3A-2B15910F2005}" destId="{8E9680AC-7C1D-4D92-972D-D928D62D698A}" srcOrd="0" destOrd="0" presId="urn:microsoft.com/office/officeart/2005/8/layout/process4"/>
+    <dgm:cxn modelId="{641E27E1-B1FC-4FA2-B32D-02FC5AEF1256}" type="presParOf" srcId="{069FB17A-DF37-44A1-835D-EBBA8E02B58C}" destId="{5A67774A-15FB-42B3-9CF5-3930D0560999}" srcOrd="11" destOrd="0" presId="urn:microsoft.com/office/officeart/2005/8/layout/process4"/>
+    <dgm:cxn modelId="{FA013DB5-3E0A-435F-BED9-C60A9A47DC72}" type="presParOf" srcId="{069FB17A-DF37-44A1-835D-EBBA8E02B58C}" destId="{8DEA2A10-20A4-44BB-BBFF-1AED92EF1ED3}" srcOrd="12" destOrd="0" presId="urn:microsoft.com/office/officeart/2005/8/layout/process4"/>
+    <dgm:cxn modelId="{B167AC22-C67D-4EF0-B250-40754A2B84CF}" type="presParOf" srcId="{8DEA2A10-20A4-44BB-BBFF-1AED92EF1ED3}" destId="{6A346C74-44E3-455D-8E6A-E267C018E6A3}" srcOrd="0" destOrd="0" presId="urn:microsoft.com/office/officeart/2005/8/layout/process4"/>
+    <dgm:cxn modelId="{4D7E665F-67D2-404B-9243-E0A97D169578}" type="presParOf" srcId="{8DEA2A10-20A4-44BB-BBFF-1AED92EF1ED3}" destId="{43D79030-0770-4132-9B21-FA92C02105E1}" srcOrd="1" destOrd="0" presId="urn:microsoft.com/office/officeart/2005/8/layout/process4"/>
+    <dgm:cxn modelId="{164C4928-EDC3-4B88-ADC8-4867D3A0D2E1}" type="presParOf" srcId="{8DEA2A10-20A4-44BB-BBFF-1AED92EF1ED3}" destId="{935C1472-E266-4920-AF6F-2B0C0A8E9205}" srcOrd="2" destOrd="0" presId="urn:microsoft.com/office/officeart/2005/8/layout/process4"/>
+    <dgm:cxn modelId="{BDF83DFD-DC41-4EBF-8435-F91C4A9F9299}" type="presParOf" srcId="{935C1472-E266-4920-AF6F-2B0C0A8E9205}" destId="{288C8588-1B41-41C4-85E7-9655DA3E2F7F}" srcOrd="0" destOrd="0" presId="urn:microsoft.com/office/officeart/2005/8/layout/process4"/>
   </dgm:cxnLst>
   <dgm:bg/>
   <dgm:whole/>
@@ -36640,7 +37499,7 @@
 </file>
 
 <file path=customXml/itemProps1.xml><?xml version="1.0" encoding="utf-8"?>
-<ds:datastoreItem xmlns:ds="http://schemas.openxmlformats.org/officeDocument/2006/customXml" ds:itemID="{DCB3EE1C-E8D1-4B9A-A022-CA73BB0C81B7}">
+<ds:datastoreItem xmlns:ds="http://schemas.openxmlformats.org/officeDocument/2006/customXml" ds:itemID="{35A5299D-D43F-4FF7-8FB7-867C04435117}">
   <ds:schemaRefs>
     <ds:schemaRef ds:uri="http://schemas.openxmlformats.org/officeDocument/2006/bibliography"/>
   </ds:schemaRefs>

</xml_diff>